<commit_message>
added fixes to team contract
</commit_message>
<xml_diff>
--- a/Team Contract/ECE445_Team29_Contract_Sp23.docx
+++ b/Team Contract/ECE445_Team29_Contract_Sp23.docx
@@ -1234,126 +1234,6 @@
     <w:p>
       <w:pPr>
         <w:rPr>
-          <w:sz w:val="24"/>
-          <w:szCs w:val="24"/>
-        </w:rPr>
-      </w:pPr>
-    </w:p>
-    <w:p>
-      <w:pPr>
-        <w:rPr>
-          <w:sz w:val="24"/>
-          <w:szCs w:val="24"/>
-        </w:rPr>
-      </w:pPr>
-    </w:p>
-    <w:p>
-      <w:pPr>
-        <w:rPr>
-          <w:sz w:val="24"/>
-          <w:szCs w:val="24"/>
-        </w:rPr>
-      </w:pPr>
-    </w:p>
-    <w:p>
-      <w:pPr>
-        <w:rPr>
-          <w:sz w:val="24"/>
-          <w:szCs w:val="24"/>
-        </w:rPr>
-      </w:pPr>
-    </w:p>
-    <w:p>
-      <w:pPr>
-        <w:rPr>
-          <w:sz w:val="24"/>
-          <w:szCs w:val="24"/>
-        </w:rPr>
-      </w:pPr>
-    </w:p>
-    <w:p>
-      <w:pPr>
-        <w:rPr>
-          <w:sz w:val="24"/>
-          <w:szCs w:val="24"/>
-        </w:rPr>
-      </w:pPr>
-    </w:p>
-    <w:p>
-      <w:pPr>
-        <w:rPr>
-          <w:sz w:val="24"/>
-          <w:szCs w:val="24"/>
-        </w:rPr>
-      </w:pPr>
-    </w:p>
-    <w:p>
-      <w:pPr>
-        <w:rPr>
-          <w:sz w:val="24"/>
-          <w:szCs w:val="24"/>
-        </w:rPr>
-      </w:pPr>
-    </w:p>
-    <w:p>
-      <w:pPr>
-        <w:rPr>
-          <w:sz w:val="24"/>
-          <w:szCs w:val="24"/>
-        </w:rPr>
-      </w:pPr>
-    </w:p>
-    <w:p>
-      <w:pPr>
-        <w:rPr>
-          <w:sz w:val="24"/>
-          <w:szCs w:val="24"/>
-        </w:rPr>
-      </w:pPr>
-    </w:p>
-    <w:p>
-      <w:pPr>
-        <w:rPr>
-          <w:sz w:val="24"/>
-          <w:szCs w:val="24"/>
-        </w:rPr>
-      </w:pPr>
-    </w:p>
-    <w:p>
-      <w:pPr>
-        <w:rPr>
-          <w:sz w:val="24"/>
-          <w:szCs w:val="24"/>
-        </w:rPr>
-      </w:pPr>
-    </w:p>
-    <w:p>
-      <w:pPr>
-        <w:rPr>
-          <w:sz w:val="24"/>
-          <w:szCs w:val="24"/>
-        </w:rPr>
-      </w:pPr>
-    </w:p>
-    <w:p>
-      <w:pPr>
-        <w:rPr>
-          <w:sz w:val="24"/>
-          <w:szCs w:val="24"/>
-        </w:rPr>
-      </w:pPr>
-    </w:p>
-    <w:p>
-      <w:pPr>
-        <w:rPr>
-          <w:sz w:val="24"/>
-          <w:szCs w:val="24"/>
-        </w:rPr>
-      </w:pPr>
-    </w:p>
-    <w:p>
-      <w:pPr>
-        <w:rPr>
           <w:i/>
           <w:color w:val="808080" w:themeColor="background1" w:themeShade="80"/>
           <w:sz w:val="24"/>
@@ -1365,6 +1245,7 @@
           <w:sz w:val="28"/>
           <w:szCs w:val="24"/>
         </w:rPr>
+        <w:lastRenderedPageBreak/>
         <w:t>Roles</w:t>
       </w:r>
       <w:r>
@@ -1482,91 +1363,21 @@
       </w:r>
     </w:p>
     <w:p>
-      <w:pPr>
-        <w:rPr>
-          <w:color w:val="808080" w:themeColor="background1" w:themeShade="80"/>
-        </w:rPr>
-      </w:pPr>
-    </w:p>
-    <w:p>
-      <w:pPr>
-        <w:rPr>
-          <w:sz w:val="24"/>
-          <w:szCs w:val="24"/>
-        </w:rPr>
-      </w:pPr>
-    </w:p>
-    <w:p>
-      <w:pPr>
-        <w:rPr>
-          <w:sz w:val="24"/>
-          <w:szCs w:val="24"/>
-        </w:rPr>
-      </w:pPr>
-    </w:p>
-    <w:p>
-      <w:pPr>
-        <w:rPr>
-          <w:sz w:val="24"/>
-          <w:szCs w:val="24"/>
-        </w:rPr>
-      </w:pPr>
-    </w:p>
-    <w:p>
-      <w:pPr>
-        <w:rPr>
-          <w:sz w:val="24"/>
-          <w:szCs w:val="24"/>
-        </w:rPr>
-      </w:pPr>
-    </w:p>
-    <w:p>
-      <w:pPr>
-        <w:rPr>
-          <w:sz w:val="24"/>
-          <w:szCs w:val="24"/>
-        </w:rPr>
-      </w:pPr>
-    </w:p>
-    <w:p>
-      <w:pPr>
-        <w:rPr>
-          <w:sz w:val="24"/>
-          <w:szCs w:val="24"/>
-        </w:rPr>
-      </w:pPr>
-    </w:p>
-    <w:p>
-      <w:pPr>
-        <w:rPr>
-          <w:sz w:val="24"/>
-          <w:szCs w:val="24"/>
-        </w:rPr>
-      </w:pPr>
-    </w:p>
-    <w:p>
-      <w:pPr>
-        <w:rPr>
-          <w:sz w:val="24"/>
-          <w:szCs w:val="24"/>
-        </w:rPr>
-      </w:pPr>
-    </w:p>
-    <w:p>
-      <w:pPr>
-        <w:rPr>
-          <w:sz w:val="24"/>
-          <w:szCs w:val="24"/>
-        </w:rPr>
-      </w:pPr>
-    </w:p>
-    <w:p>
-      <w:pPr>
-        <w:rPr>
-          <w:sz w:val="24"/>
-          <w:szCs w:val="24"/>
-        </w:rPr>
-      </w:pPr>
+      <w:r>
+        <w:t xml:space="preserve">We believe that every member of our team possesses individual skills that are good for this project. Gally has the ability to communicate with members from HP due to his connections so naturally he should be the one advising what the rest of the team should be doing. Additionally, he can also work on the FPGA image processing the most since his work at HP was most similar to the design done on the project currently. As computer engineers, </w:t>
+      </w:r>
+      <w:r>
+        <w:t>Jason,</w:t>
+      </w:r>
+      <w:r>
+        <w:t xml:space="preserve"> and Kevin both have skills in the coding/computing side of the project which would allow for them to </w:t>
+      </w:r>
+      <w:r>
+        <w:t>work with the microcontroller chip and the server most efficiently. Since this part is the central part of the project which controls the flow of data, this task is very important. We also believe that we can all contribute to the power electronics part of the project which would allow for us to be</w:t>
+      </w:r>
+      <w:r>
+        <w:t xml:space="preserve"> utilize it as a learning experience.  </w:t>
+      </w:r>
     </w:p>
     <w:p>
       <w:pPr>
@@ -1582,35 +1393,387 @@
           <w:sz w:val="28"/>
           <w:szCs w:val="24"/>
         </w:rPr>
+        <w:t>Project</w:t>
+      </w:r>
+      <w:r>
+        <w:rPr>
+          <w:sz w:val="28"/>
+          <w:szCs w:val="24"/>
+        </w:rPr>
+        <w:t xml:space="preserve"> Meeting Time(s):</w:t>
+      </w:r>
+      <w:r>
+        <w:rPr>
+          <w:sz w:val="28"/>
+          <w:szCs w:val="24"/>
+        </w:rPr>
+        <w:t xml:space="preserve"> </w:t>
+      </w:r>
+      <w:r>
+        <w:rPr>
+          <w:i/>
+          <w:color w:val="808080" w:themeColor="background1" w:themeShade="80"/>
+          <w:sz w:val="24"/>
+          <w:szCs w:val="24"/>
+        </w:rPr>
+        <w:t>The team will meet</w:t>
+      </w:r>
+      <w:r>
+        <w:rPr>
+          <w:i/>
+          <w:color w:val="808080" w:themeColor="background1" w:themeShade="80"/>
+          <w:sz w:val="24"/>
+          <w:szCs w:val="24"/>
+        </w:rPr>
+        <w:t xml:space="preserve"> </w:t>
+      </w:r>
+      <w:r>
+        <w:rPr>
+          <w:i/>
+          <w:color w:val="808080" w:themeColor="background1" w:themeShade="80"/>
+          <w:sz w:val="24"/>
+          <w:szCs w:val="24"/>
+        </w:rPr>
+        <w:t>at</w:t>
+      </w:r>
+      <w:r>
+        <w:rPr>
+          <w:i/>
+          <w:color w:val="808080" w:themeColor="background1" w:themeShade="80"/>
+          <w:sz w:val="24"/>
+          <w:szCs w:val="24"/>
+        </w:rPr>
+        <w:t xml:space="preserve"> the </w:t>
+      </w:r>
+      <w:r>
+        <w:rPr>
+          <w:i/>
+          <w:color w:val="808080" w:themeColor="background1" w:themeShade="80"/>
+          <w:sz w:val="24"/>
+          <w:szCs w:val="24"/>
+        </w:rPr>
+        <w:t>scheduled</w:t>
+      </w:r>
+      <w:r>
+        <w:rPr>
+          <w:i/>
+          <w:color w:val="808080" w:themeColor="background1" w:themeShade="80"/>
+          <w:sz w:val="24"/>
+          <w:szCs w:val="24"/>
+        </w:rPr>
+        <w:t xml:space="preserve"> team meeting with TA </w:t>
+      </w:r>
+      <w:r>
+        <w:rPr>
+          <w:i/>
+          <w:color w:val="808080" w:themeColor="background1" w:themeShade="80"/>
+          <w:sz w:val="24"/>
+          <w:szCs w:val="24"/>
+        </w:rPr>
+        <w:t>each week.</w:t>
+      </w:r>
+      <w:r>
+        <w:rPr>
+          <w:i/>
+          <w:color w:val="808080" w:themeColor="background1" w:themeShade="80"/>
+          <w:sz w:val="24"/>
+          <w:szCs w:val="24"/>
+        </w:rPr>
+        <w:t xml:space="preserve"> Can you also preset an ideal time for </w:t>
+      </w:r>
+      <w:r>
+        <w:rPr>
+          <w:i/>
+          <w:color w:val="808080" w:themeColor="background1" w:themeShade="80"/>
+          <w:sz w:val="24"/>
+          <w:szCs w:val="24"/>
+        </w:rPr>
+        <w:t xml:space="preserve">team </w:t>
+      </w:r>
+      <w:r>
+        <w:rPr>
+          <w:i/>
+          <w:color w:val="808080" w:themeColor="background1" w:themeShade="80"/>
+          <w:sz w:val="24"/>
+          <w:szCs w:val="24"/>
+        </w:rPr>
+        <w:t>meeting</w:t>
+      </w:r>
+      <w:r>
+        <w:rPr>
+          <w:i/>
+          <w:color w:val="808080" w:themeColor="background1" w:themeShade="80"/>
+          <w:sz w:val="24"/>
+          <w:szCs w:val="24"/>
+        </w:rPr>
+        <w:t>s</w:t>
+      </w:r>
+      <w:r>
+        <w:rPr>
+          <w:i/>
+          <w:color w:val="808080" w:themeColor="background1" w:themeShade="80"/>
+          <w:sz w:val="24"/>
+          <w:szCs w:val="24"/>
+        </w:rPr>
+        <w:t xml:space="preserve"> </w:t>
+      </w:r>
+      <w:r>
+        <w:rPr>
+          <w:i/>
+          <w:color w:val="808080" w:themeColor="background1" w:themeShade="80"/>
+          <w:sz w:val="24"/>
+          <w:szCs w:val="24"/>
+        </w:rPr>
+        <w:t xml:space="preserve">in the lab (your team may need to sign up for lab bench access)?  Is </w:t>
+      </w:r>
+      <w:r>
+        <w:rPr>
+          <w:i/>
+          <w:color w:val="808080" w:themeColor="background1" w:themeShade="80"/>
+          <w:sz w:val="24"/>
+          <w:szCs w:val="24"/>
+        </w:rPr>
+        <w:t>your team interested in meeting to work on other aspects of the course together</w:t>
+      </w:r>
+      <w:r>
+        <w:rPr>
+          <w:i/>
+          <w:color w:val="808080" w:themeColor="background1" w:themeShade="80"/>
+          <w:sz w:val="24"/>
+          <w:szCs w:val="24"/>
+        </w:rPr>
+        <w:t xml:space="preserve"> such as project research</w:t>
+      </w:r>
+      <w:r>
+        <w:rPr>
+          <w:i/>
+          <w:color w:val="808080" w:themeColor="background1" w:themeShade="80"/>
+          <w:sz w:val="24"/>
+          <w:szCs w:val="24"/>
+        </w:rPr>
+        <w:t>?</w:t>
+      </w:r>
+    </w:p>
+    <w:p>
+      <w:pPr>
+        <w:rPr>
+          <w:sz w:val="24"/>
+          <w:szCs w:val="24"/>
+        </w:rPr>
+      </w:pPr>
+      <w:r>
+        <w:rPr>
+          <w:sz w:val="24"/>
+          <w:szCs w:val="24"/>
+        </w:rPr>
+        <w:t xml:space="preserve">Each of the meeting times with our team’s TA are scheduled weekly on Tuesday at 4:20-4:40 PM. In addition, a time we have agreed on outside of this is on Thursdays at </w:t>
+      </w:r>
+      <w:r>
+        <w:rPr>
+          <w:sz w:val="24"/>
+          <w:szCs w:val="24"/>
+        </w:rPr>
+        <w:t>3:30 PM and</w:t>
+      </w:r>
+      <w:r>
+        <w:rPr>
+          <w:sz w:val="24"/>
+          <w:szCs w:val="24"/>
+        </w:rPr>
+        <w:t xml:space="preserve"> can go on as long as necessary.</w:t>
+      </w:r>
+    </w:p>
+    <w:p>
+      <w:pPr>
+        <w:rPr>
+          <w:i/>
+          <w:color w:val="808080" w:themeColor="background1" w:themeShade="80"/>
+          <w:sz w:val="24"/>
+          <w:szCs w:val="24"/>
+        </w:rPr>
+      </w:pPr>
+      <w:r>
+        <w:rPr>
+          <w:sz w:val="28"/>
+          <w:szCs w:val="24"/>
+        </w:rPr>
+        <w:t xml:space="preserve">Agenda: </w:t>
+      </w:r>
+      <w:r>
+        <w:rPr>
+          <w:i/>
+          <w:color w:val="808080" w:themeColor="background1" w:themeShade="80"/>
+          <w:sz w:val="24"/>
+          <w:szCs w:val="24"/>
+        </w:rPr>
+        <w:t>Who</w:t>
+      </w:r>
+      <w:r>
+        <w:rPr>
+          <w:i/>
+          <w:color w:val="808080" w:themeColor="background1" w:themeShade="80"/>
+          <w:sz w:val="24"/>
+          <w:szCs w:val="24"/>
+        </w:rPr>
+        <w:t xml:space="preserve"> will set the agenda?  Beyond the weekly meetings with the TA, what will the</w:t>
+      </w:r>
+      <w:r>
+        <w:rPr>
+          <w:i/>
+          <w:color w:val="808080" w:themeColor="background1" w:themeShade="80"/>
+          <w:sz w:val="24"/>
+          <w:szCs w:val="24"/>
+        </w:rPr>
+        <w:t xml:space="preserve"> team</w:t>
+      </w:r>
+      <w:r>
+        <w:rPr>
+          <w:i/>
+          <w:color w:val="808080" w:themeColor="background1" w:themeShade="80"/>
+          <w:sz w:val="24"/>
+          <w:szCs w:val="24"/>
+        </w:rPr>
+        <w:t xml:space="preserve"> do to ensure that it</w:t>
+      </w:r>
+      <w:r>
+        <w:rPr>
+          <w:i/>
+          <w:color w:val="808080" w:themeColor="background1" w:themeShade="80"/>
+          <w:sz w:val="24"/>
+          <w:szCs w:val="24"/>
+        </w:rPr>
+        <w:t xml:space="preserve"> stays on track during the </w:t>
+      </w:r>
+      <w:r>
+        <w:rPr>
+          <w:i/>
+          <w:color w:val="808080" w:themeColor="background1" w:themeShade="80"/>
+          <w:sz w:val="24"/>
+          <w:szCs w:val="24"/>
+        </w:rPr>
+        <w:t>semester</w:t>
+      </w:r>
+      <w:r>
+        <w:rPr>
+          <w:i/>
+          <w:color w:val="808080" w:themeColor="background1" w:themeShade="80"/>
+          <w:sz w:val="24"/>
+          <w:szCs w:val="24"/>
+        </w:rPr>
+        <w:t>? When a decision needs to be made, will it be approved</w:t>
+      </w:r>
+      <w:r>
+        <w:rPr>
+          <w:i/>
+          <w:color w:val="808080" w:themeColor="background1" w:themeShade="80"/>
+          <w:sz w:val="24"/>
+          <w:szCs w:val="24"/>
+        </w:rPr>
+        <w:t xml:space="preserve"> by consensus or majority vote</w:t>
+      </w:r>
+      <w:r>
+        <w:rPr>
+          <w:i/>
+          <w:color w:val="808080" w:themeColor="background1" w:themeShade="80"/>
+          <w:sz w:val="24"/>
+          <w:szCs w:val="24"/>
+        </w:rPr>
+        <w:t xml:space="preserve">? </w:t>
+      </w:r>
+      <w:r>
+        <w:rPr>
+          <w:i/>
+          <w:color w:val="808080" w:themeColor="background1" w:themeShade="80"/>
+          <w:sz w:val="24"/>
+          <w:szCs w:val="24"/>
+        </w:rPr>
+        <w:t xml:space="preserve"> </w:t>
+      </w:r>
+      <w:r>
+        <w:rPr>
+          <w:i/>
+          <w:color w:val="808080" w:themeColor="background1" w:themeShade="80"/>
+          <w:sz w:val="24"/>
+          <w:szCs w:val="24"/>
+        </w:rPr>
+        <w:t>Will a team member</w:t>
+      </w:r>
+      <w:r>
+        <w:rPr>
+          <w:i/>
+          <w:color w:val="808080" w:themeColor="background1" w:themeShade="80"/>
+          <w:sz w:val="24"/>
+          <w:szCs w:val="24"/>
+        </w:rPr>
+        <w:t xml:space="preserve"> be appointed to keep records?</w:t>
+      </w:r>
+    </w:p>
+    <w:p>
+      <w:r>
+        <w:t xml:space="preserve">Gally has already set the agenda for the current week and the next week. At this time we are doing as much as we can before the parts come in, and when the parts come in we will immediately begin testing. The group has collectively agreed to a majority democratic decision process. Jason will be appointed to keep the records for the group in order to keep the balance of power equal all three members. </w:t>
+      </w:r>
+    </w:p>
+    <w:p/>
+    <w:p/>
+    <w:p/>
+    <w:p/>
+    <w:p/>
+    <w:p/>
+    <w:p>
+      <w:pPr>
+        <w:rPr>
+          <w:color w:val="808080" w:themeColor="background1" w:themeShade="80"/>
+          <w:sz w:val="24"/>
+          <w:szCs w:val="24"/>
+        </w:rPr>
+      </w:pPr>
+      <w:r>
+        <w:rPr>
+          <w:sz w:val="28"/>
+          <w:szCs w:val="24"/>
+        </w:rPr>
         <w:lastRenderedPageBreak/>
-        <w:t>Project</w:t>
+        <w:t xml:space="preserve">Process </w:t>
       </w:r>
       <w:r>
         <w:rPr>
           <w:sz w:val="28"/>
           <w:szCs w:val="24"/>
         </w:rPr>
-        <w:t xml:space="preserve"> Meeting Time(s):</w:t>
+        <w:t xml:space="preserve">and penalties </w:t>
       </w:r>
       <w:r>
         <w:rPr>
           <w:sz w:val="28"/>
           <w:szCs w:val="24"/>
         </w:rPr>
+        <w:t>for dealing with team issues:</w:t>
+      </w:r>
+      <w:r>
+        <w:rPr>
+          <w:sz w:val="28"/>
+          <w:szCs w:val="24"/>
+        </w:rPr>
         <w:t xml:space="preserve"> </w:t>
       </w:r>
       <w:r>
         <w:rPr>
-          <w:i/>
-          <w:color w:val="808080" w:themeColor="background1" w:themeShade="80"/>
-          <w:sz w:val="24"/>
-          <w:szCs w:val="24"/>
-        </w:rPr>
-        <w:t>The team will meet</w:t>
-      </w:r>
-      <w:r>
-        <w:rPr>
-          <w:i/>
+          <w:color w:val="808080" w:themeColor="background1" w:themeShade="80"/>
+          <w:sz w:val="24"/>
+          <w:szCs w:val="24"/>
+        </w:rPr>
+        <w:t xml:space="preserve">What happens when ground rules are broken? Who intervenes? What happens if the situation escalates? </w:t>
+      </w:r>
+      <w:r>
+        <w:rPr>
+          <w:color w:val="808080" w:themeColor="background1" w:themeShade="80"/>
+          <w:sz w:val="24"/>
+          <w:szCs w:val="24"/>
+        </w:rPr>
+        <w:t>Always remember not to jump to judgement. Give group members the benefit of the doubt and the opportunity to explain themselves when something first goes wrong.</w:t>
+      </w:r>
+      <w:r>
+        <w:rPr>
           <w:color w:val="808080" w:themeColor="background1" w:themeShade="80"/>
           <w:sz w:val="24"/>
           <w:szCs w:val="24"/>
@@ -1619,794 +1782,370 @@
       </w:r>
       <w:r>
         <w:rPr>
-          <w:i/>
-          <w:color w:val="808080" w:themeColor="background1" w:themeShade="80"/>
-          <w:sz w:val="24"/>
-          <w:szCs w:val="24"/>
-        </w:rPr>
-        <w:t>at</w:t>
-      </w:r>
-      <w:r>
-        <w:rPr>
-          <w:i/>
-          <w:color w:val="808080" w:themeColor="background1" w:themeShade="80"/>
-          <w:sz w:val="24"/>
-          <w:szCs w:val="24"/>
-        </w:rPr>
-        <w:t xml:space="preserve"> the </w:t>
-      </w:r>
-      <w:r>
-        <w:rPr>
-          <w:i/>
-          <w:color w:val="808080" w:themeColor="background1" w:themeShade="80"/>
-          <w:sz w:val="24"/>
-          <w:szCs w:val="24"/>
-        </w:rPr>
-        <w:t>scheduled</w:t>
-      </w:r>
-      <w:r>
-        <w:rPr>
-          <w:i/>
-          <w:color w:val="808080" w:themeColor="background1" w:themeShade="80"/>
-          <w:sz w:val="24"/>
-          <w:szCs w:val="24"/>
-        </w:rPr>
-        <w:t xml:space="preserve"> team meeting with TA </w:t>
-      </w:r>
-      <w:r>
-        <w:rPr>
-          <w:i/>
-          <w:color w:val="808080" w:themeColor="background1" w:themeShade="80"/>
-          <w:sz w:val="24"/>
-          <w:szCs w:val="24"/>
-        </w:rPr>
-        <w:t>each week.</w:t>
-      </w:r>
-      <w:r>
-        <w:rPr>
-          <w:i/>
-          <w:color w:val="808080" w:themeColor="background1" w:themeShade="80"/>
-          <w:sz w:val="24"/>
-          <w:szCs w:val="24"/>
-        </w:rPr>
-        <w:t xml:space="preserve"> Can you also preset an ideal time for </w:t>
-      </w:r>
-      <w:r>
-        <w:rPr>
-          <w:i/>
-          <w:color w:val="808080" w:themeColor="background1" w:themeShade="80"/>
-          <w:sz w:val="24"/>
-          <w:szCs w:val="24"/>
-        </w:rPr>
-        <w:t xml:space="preserve">team </w:t>
-      </w:r>
-      <w:r>
-        <w:rPr>
-          <w:i/>
-          <w:color w:val="808080" w:themeColor="background1" w:themeShade="80"/>
-          <w:sz w:val="24"/>
-          <w:szCs w:val="24"/>
-        </w:rPr>
-        <w:t>meeting</w:t>
-      </w:r>
-      <w:r>
-        <w:rPr>
-          <w:i/>
-          <w:color w:val="808080" w:themeColor="background1" w:themeShade="80"/>
-          <w:sz w:val="24"/>
-          <w:szCs w:val="24"/>
-        </w:rPr>
-        <w:t>s</w:t>
-      </w:r>
-      <w:r>
-        <w:rPr>
-          <w:i/>
-          <w:color w:val="808080" w:themeColor="background1" w:themeShade="80"/>
-          <w:sz w:val="24"/>
+          <w:color w:val="808080" w:themeColor="background1" w:themeShade="80"/>
+          <w:sz w:val="24"/>
+          <w:szCs w:val="24"/>
+        </w:rPr>
+        <w:t xml:space="preserve">  TAs and instructors are</w:t>
+      </w:r>
+      <w:r>
+        <w:rPr>
+          <w:color w:val="808080" w:themeColor="background1" w:themeShade="80"/>
+          <w:sz w:val="24"/>
+          <w:szCs w:val="24"/>
+        </w:rPr>
+        <w:t xml:space="preserve"> available to help resolve issu</w:t>
+      </w:r>
+      <w:r>
+        <w:rPr>
+          <w:color w:val="808080" w:themeColor="background1" w:themeShade="80"/>
+          <w:sz w:val="24"/>
+          <w:szCs w:val="24"/>
+        </w:rPr>
+        <w:t>es.</w:t>
+      </w:r>
+    </w:p>
+    <w:p>
+      <w:pPr>
+        <w:rPr>
+          <w:color w:val="808080" w:themeColor="background1" w:themeShade="80"/>
+        </w:rPr>
+      </w:pPr>
+      <w:r>
+        <w:rPr>
+          <w:color w:val="808080" w:themeColor="background1" w:themeShade="80"/>
+        </w:rPr>
+        <w:t>If ground rules are broken by a member, then they will need to explain the situation they are in and propose a resolution in order to resolve the issue</w:t>
+      </w:r>
+      <w:r>
+        <w:rPr>
+          <w:color w:val="808080" w:themeColor="background1" w:themeShade="80"/>
+        </w:rPr>
+        <w:t>. Resolutions can be about changing their approach towards the task or modifying their schedule to better meet project goals</w:t>
+      </w:r>
+      <w:r>
+        <w:rPr>
+          <w:color w:val="808080" w:themeColor="background1" w:themeShade="80"/>
+        </w:rPr>
+        <w:t xml:space="preserve">. Members should be comfortable in asking for help from the rest of the group, and there should be a level of trust that needs to be in place in order to be successful </w:t>
+      </w:r>
+      <w:r>
+        <w:rPr>
+          <w:color w:val="808080" w:themeColor="background1" w:themeShade="80"/>
+        </w:rPr>
+        <w:t>long term</w:t>
+      </w:r>
+      <w:r>
+        <w:rPr>
+          <w:color w:val="808080" w:themeColor="background1" w:themeShade="80"/>
+        </w:rPr>
+        <w:t>. If the situation escalates</w:t>
+      </w:r>
+      <w:r>
+        <w:rPr>
+          <w:color w:val="808080" w:themeColor="background1" w:themeShade="80"/>
+        </w:rPr>
+        <w:t xml:space="preserve"> beyond that</w:t>
+      </w:r>
+      <w:r>
+        <w:rPr>
+          <w:color w:val="808080" w:themeColor="background1" w:themeShade="80"/>
+        </w:rPr>
+        <w:t>, such as the member still being unable to meet deadlines</w:t>
+      </w:r>
+      <w:r>
+        <w:rPr>
+          <w:color w:val="808080" w:themeColor="background1" w:themeShade="80"/>
+        </w:rPr>
+        <w:t xml:space="preserve"> consistently and being unresponsive to other members, then TA intervention may be necessary</w:t>
+      </w:r>
+      <w:r>
+        <w:rPr>
+          <w:color w:val="808080" w:themeColor="background1" w:themeShade="80"/>
+        </w:rPr>
+        <w:t>, but only as a last resort</w:t>
+      </w:r>
+      <w:r>
+        <w:rPr>
+          <w:color w:val="808080" w:themeColor="background1" w:themeShade="80"/>
+        </w:rPr>
+        <w:t>.</w:t>
+      </w:r>
+    </w:p>
+    <w:p>
+      <w:pPr>
+        <w:rPr>
+          <w:i/>
+          <w:iCs/>
+          <w:color w:val="808080" w:themeColor="background1" w:themeShade="80"/>
+        </w:rPr>
+      </w:pPr>
+    </w:p>
+    <w:p>
+      <w:pPr>
+        <w:rPr>
+          <w:sz w:val="24"/>
+          <w:szCs w:val="24"/>
+        </w:rPr>
+      </w:pPr>
+    </w:p>
+    <w:p>
+      <w:pPr>
+        <w:rPr>
+          <w:sz w:val="24"/>
+          <w:szCs w:val="24"/>
+        </w:rPr>
+      </w:pPr>
+    </w:p>
+    <w:p>
+      <w:pPr>
+        <w:rPr>
+          <w:sz w:val="24"/>
+          <w:szCs w:val="24"/>
+        </w:rPr>
+      </w:pPr>
+    </w:p>
+    <w:p>
+      <w:pPr>
+        <w:rPr>
+          <w:color w:val="808080" w:themeColor="background1" w:themeShade="80"/>
+          <w:sz w:val="24"/>
+          <w:szCs w:val="24"/>
+        </w:rPr>
+      </w:pPr>
+      <w:r>
+        <w:rPr>
+          <w:sz w:val="28"/>
+          <w:szCs w:val="24"/>
+        </w:rPr>
+        <w:t>End-of-term agreement on using final peer assessment for grade adjustment:</w:t>
+      </w:r>
+      <w:r>
+        <w:rPr>
+          <w:sz w:val="28"/>
           <w:szCs w:val="24"/>
         </w:rPr>
         <w:t xml:space="preserve"> </w:t>
       </w:r>
       <w:r>
         <w:rPr>
-          <w:i/>
-          <w:color w:val="808080" w:themeColor="background1" w:themeShade="80"/>
-          <w:sz w:val="24"/>
-          <w:szCs w:val="24"/>
-        </w:rPr>
-        <w:t xml:space="preserve">in the lab (your team may need to sign up for lab bench access)?  Is </w:t>
-      </w:r>
-      <w:r>
-        <w:rPr>
-          <w:i/>
-          <w:color w:val="808080" w:themeColor="background1" w:themeShade="80"/>
-          <w:sz w:val="24"/>
-          <w:szCs w:val="24"/>
-        </w:rPr>
-        <w:t>your team interested in meeting to work on other aspects of the course together</w:t>
-      </w:r>
-      <w:r>
-        <w:rPr>
-          <w:i/>
-          <w:color w:val="808080" w:themeColor="background1" w:themeShade="80"/>
-          <w:sz w:val="24"/>
-          <w:szCs w:val="24"/>
-        </w:rPr>
-        <w:t xml:space="preserve"> such as project research</w:t>
-      </w:r>
-      <w:r>
-        <w:rPr>
-          <w:i/>
-          <w:color w:val="808080" w:themeColor="background1" w:themeShade="80"/>
-          <w:sz w:val="24"/>
-          <w:szCs w:val="24"/>
-        </w:rPr>
-        <w:t>?</w:t>
-      </w:r>
-    </w:p>
-    <w:p>
-      <w:pPr>
-        <w:rPr>
-          <w:sz w:val="24"/>
-          <w:szCs w:val="24"/>
-        </w:rPr>
-      </w:pPr>
-      <w:r>
-        <w:rPr>
-          <w:sz w:val="24"/>
-          <w:szCs w:val="24"/>
-        </w:rPr>
-        <w:t xml:space="preserve">Each of the meeting times with our team’s TA are scheduled weekly on Tuesday at 4:20-4:40 PM. In addition, a time we have agreed on outside of this is on Thursdays at </w:t>
-      </w:r>
-      <w:r>
-        <w:rPr>
-          <w:sz w:val="24"/>
-          <w:szCs w:val="24"/>
-        </w:rPr>
-        <w:t>3:30 PM and</w:t>
-      </w:r>
-      <w:r>
-        <w:rPr>
-          <w:sz w:val="24"/>
-          <w:szCs w:val="24"/>
-        </w:rPr>
-        <w:t xml:space="preserve"> can go on as long as necessary.</w:t>
-      </w:r>
-    </w:p>
-    <w:p>
-      <w:pPr>
-        <w:rPr>
-          <w:sz w:val="24"/>
-          <w:szCs w:val="24"/>
-        </w:rPr>
-      </w:pPr>
-    </w:p>
-    <w:p>
-      <w:pPr>
+          <w:color w:val="808080" w:themeColor="background1" w:themeShade="80"/>
+          <w:sz w:val="24"/>
+          <w:szCs w:val="24"/>
+        </w:rPr>
+        <w:t xml:space="preserve">Do you </w:t>
+      </w:r>
+      <w:r>
+        <w:rPr>
+          <w:color w:val="808080" w:themeColor="background1" w:themeShade="80"/>
+          <w:sz w:val="24"/>
+          <w:szCs w:val="24"/>
+        </w:rPr>
+        <w:t>believe</w:t>
+      </w:r>
+      <w:r>
+        <w:rPr>
+          <w:color w:val="808080" w:themeColor="background1" w:themeShade="80"/>
+          <w:sz w:val="24"/>
+          <w:szCs w:val="24"/>
+        </w:rPr>
+        <w:t xml:space="preserve"> that this contract should hold your team accountable to its contents</w:t>
+      </w:r>
+      <w:r>
+        <w:rPr>
+          <w:color w:val="808080" w:themeColor="background1" w:themeShade="80"/>
+          <w:sz w:val="24"/>
+          <w:szCs w:val="24"/>
+        </w:rPr>
+        <w:t xml:space="preserve"> or that it may hold little value</w:t>
+      </w:r>
+      <w:r>
+        <w:rPr>
+          <w:color w:val="808080" w:themeColor="background1" w:themeShade="80"/>
+          <w:sz w:val="24"/>
+          <w:szCs w:val="24"/>
+        </w:rPr>
+        <w:t>? There will be two formal peer assessments this semester. The first is used only to provide honest, constructive feedback to each team membe</w:t>
+      </w:r>
+      <w:r>
+        <w:rPr>
+          <w:color w:val="808080" w:themeColor="background1" w:themeShade="80"/>
+          <w:sz w:val="24"/>
+          <w:szCs w:val="24"/>
+        </w:rPr>
+        <w:t xml:space="preserve">r. The </w:t>
+      </w:r>
+      <w:r>
+        <w:rPr>
+          <w:color w:val="808080" w:themeColor="background1" w:themeShade="80"/>
+          <w:sz w:val="24"/>
+          <w:szCs w:val="24"/>
+        </w:rPr>
+        <w:t>second</w:t>
+      </w:r>
+      <w:r>
+        <w:rPr>
+          <w:color w:val="808080" w:themeColor="background1" w:themeShade="80"/>
+          <w:sz w:val="24"/>
+          <w:szCs w:val="24"/>
+        </w:rPr>
+        <w:t xml:space="preserve"> peer </w:t>
+      </w:r>
+      <w:r>
+        <w:rPr>
+          <w:color w:val="808080" w:themeColor="background1" w:themeShade="80"/>
+          <w:sz w:val="24"/>
+          <w:szCs w:val="24"/>
+        </w:rPr>
+        <w:t xml:space="preserve">assessment affects </w:t>
+      </w:r>
+      <w:r>
+        <w:rPr>
+          <w:color w:val="808080" w:themeColor="background1" w:themeShade="80"/>
+          <w:sz w:val="24"/>
+          <w:szCs w:val="24"/>
+        </w:rPr>
+        <w:t>a teammate’s grade.</w:t>
+      </w:r>
+      <w:r>
+        <w:rPr>
+          <w:color w:val="808080" w:themeColor="background1" w:themeShade="80"/>
+          <w:sz w:val="24"/>
+          <w:szCs w:val="24"/>
+        </w:rPr>
+        <w:t xml:space="preserve">  </w:t>
+      </w:r>
+      <w:r>
+        <w:rPr>
+          <w:color w:val="808080" w:themeColor="background1" w:themeShade="80"/>
+          <w:sz w:val="24"/>
+          <w:szCs w:val="24"/>
+        </w:rPr>
+        <w:t xml:space="preserve">  </w:t>
+      </w:r>
+      <w:r>
+        <w:rPr>
+          <w:color w:val="808080" w:themeColor="background1" w:themeShade="80"/>
+          <w:sz w:val="24"/>
+          <w:szCs w:val="24"/>
+        </w:rPr>
+        <w:t xml:space="preserve">Without accountability, many promises go </w:t>
+      </w:r>
+      <w:r>
+        <w:rPr>
+          <w:color w:val="808080" w:themeColor="background1" w:themeShade="80"/>
+          <w:sz w:val="24"/>
+          <w:szCs w:val="24"/>
+        </w:rPr>
+        <w:t>by the wayside</w:t>
+      </w:r>
+      <w:r>
+        <w:rPr>
+          <w:color w:val="808080" w:themeColor="background1" w:themeShade="80"/>
+          <w:sz w:val="24"/>
+          <w:szCs w:val="24"/>
+        </w:rPr>
+        <w:t>.</w:t>
+      </w:r>
+    </w:p>
+    <w:p>
+      <w:pPr>
+        <w:rPr>
+          <w:color w:val="808080" w:themeColor="background1" w:themeShade="80"/>
+        </w:rPr>
+      </w:pPr>
+      <w:r>
+        <w:rPr>
+          <w:color w:val="808080" w:themeColor="background1" w:themeShade="80"/>
+        </w:rPr>
+        <w:t xml:space="preserve">We believe that while we should be held accountable to the contents of the contract, there are times when we </w:t>
+      </w:r>
+      <w:r>
+        <w:rPr>
+          <w:color w:val="808080" w:themeColor="background1" w:themeShade="80"/>
+        </w:rPr>
+        <w:t xml:space="preserve">will need to adjust on a day by day basis. We have agreed to meet all the deliverables for our respective subsystems, and when to have them finalized by. </w:t>
+      </w:r>
+      <w:r>
+        <w:rPr>
+          <w:color w:val="808080" w:themeColor="background1" w:themeShade="80"/>
+        </w:rPr>
+        <w:t xml:space="preserve">The most important criterion for us to meet is to have a completed and polished product, and as long as </w:t>
+      </w:r>
+      <w:r>
+        <w:rPr>
+          <w:color w:val="808080" w:themeColor="background1" w:themeShade="80"/>
+        </w:rPr>
+        <w:t xml:space="preserve">each member delivers on what is expected, then each member will receive a good peer evaluation. </w:t>
+      </w:r>
+    </w:p>
+    <w:p>
+      <w:pPr>
+        <w:rPr>
+          <w:color w:val="808080" w:themeColor="background1" w:themeShade="80"/>
+        </w:rPr>
+      </w:pPr>
+    </w:p>
+    <w:p>
+      <w:pPr>
+        <w:rPr>
+          <w:color w:val="808080" w:themeColor="background1" w:themeShade="80"/>
+        </w:rPr>
+      </w:pPr>
+    </w:p>
+    <w:p>
+      <w:pPr>
+        <w:rPr>
+          <w:color w:val="808080" w:themeColor="background1" w:themeShade="80"/>
+        </w:rPr>
+      </w:pPr>
+    </w:p>
+    <w:p>
+      <w:pPr>
+        <w:rPr>
+          <w:sz w:val="24"/>
+          <w:szCs w:val="24"/>
+        </w:rPr>
+      </w:pPr>
+    </w:p>
+    <w:p>
+      <w:pPr>
+        <w:rPr>
+          <w:sz w:val="24"/>
+          <w:szCs w:val="24"/>
+        </w:rPr>
+      </w:pPr>
+    </w:p>
+    <w:p>
+      <w:pPr>
+        <w:rPr>
+          <w:sz w:val="24"/>
+          <w:szCs w:val="24"/>
+        </w:rPr>
+      </w:pPr>
+    </w:p>
+    <w:p>
+      <w:pPr>
+        <w:rPr>
+          <w:sz w:val="24"/>
+          <w:szCs w:val="24"/>
+        </w:rPr>
+      </w:pPr>
+    </w:p>
+    <w:p>
+      <w:pPr>
+        <w:rPr>
+          <w:color w:val="808080" w:themeColor="background1" w:themeShade="80"/>
+          <w:sz w:val="24"/>
+          <w:szCs w:val="24"/>
+        </w:rPr>
+      </w:pPr>
+      <w:r>
         <w:rPr>
           <w:sz w:val="28"/>
           <w:szCs w:val="24"/>
         </w:rPr>
-      </w:pPr>
-    </w:p>
-    <w:p>
-      <w:pPr>
-        <w:rPr>
-          <w:sz w:val="28"/>
-          <w:szCs w:val="24"/>
-        </w:rPr>
-      </w:pPr>
-    </w:p>
-    <w:p>
-      <w:pPr>
-        <w:rPr>
-          <w:sz w:val="28"/>
-          <w:szCs w:val="24"/>
-        </w:rPr>
-      </w:pPr>
-    </w:p>
-    <w:p>
-      <w:pPr>
-        <w:rPr>
-          <w:i/>
-          <w:color w:val="808080" w:themeColor="background1" w:themeShade="80"/>
-          <w:sz w:val="24"/>
-          <w:szCs w:val="24"/>
-        </w:rPr>
-      </w:pPr>
-      <w:r>
-        <w:rPr>
-          <w:sz w:val="28"/>
-          <w:szCs w:val="24"/>
-        </w:rPr>
-        <w:t xml:space="preserve">Agenda: </w:t>
-      </w:r>
-      <w:r>
-        <w:rPr>
-          <w:i/>
-          <w:color w:val="808080" w:themeColor="background1" w:themeShade="80"/>
-          <w:sz w:val="24"/>
-          <w:szCs w:val="24"/>
-        </w:rPr>
-        <w:t>Who</w:t>
-      </w:r>
-      <w:r>
-        <w:rPr>
-          <w:i/>
-          <w:color w:val="808080" w:themeColor="background1" w:themeShade="80"/>
-          <w:sz w:val="24"/>
-          <w:szCs w:val="24"/>
-        </w:rPr>
-        <w:t xml:space="preserve"> will set the agenda?  Beyond the weekly meetings with the TA, what will the</w:t>
-      </w:r>
-      <w:r>
-        <w:rPr>
-          <w:i/>
-          <w:color w:val="808080" w:themeColor="background1" w:themeShade="80"/>
-          <w:sz w:val="24"/>
-          <w:szCs w:val="24"/>
-        </w:rPr>
-        <w:t xml:space="preserve"> team</w:t>
-      </w:r>
-      <w:r>
-        <w:rPr>
-          <w:i/>
-          <w:color w:val="808080" w:themeColor="background1" w:themeShade="80"/>
-          <w:sz w:val="24"/>
-          <w:szCs w:val="24"/>
-        </w:rPr>
-        <w:t xml:space="preserve"> do to ensure that it</w:t>
-      </w:r>
-      <w:r>
-        <w:rPr>
-          <w:i/>
-          <w:color w:val="808080" w:themeColor="background1" w:themeShade="80"/>
-          <w:sz w:val="24"/>
-          <w:szCs w:val="24"/>
-        </w:rPr>
-        <w:t xml:space="preserve"> stays on track during the </w:t>
-      </w:r>
-      <w:r>
-        <w:rPr>
-          <w:i/>
-          <w:color w:val="808080" w:themeColor="background1" w:themeShade="80"/>
-          <w:sz w:val="24"/>
-          <w:szCs w:val="24"/>
-        </w:rPr>
-        <w:t>semester</w:t>
-      </w:r>
-      <w:r>
-        <w:rPr>
-          <w:i/>
-          <w:color w:val="808080" w:themeColor="background1" w:themeShade="80"/>
-          <w:sz w:val="24"/>
-          <w:szCs w:val="24"/>
-        </w:rPr>
-        <w:t>? When a decision needs to be made, will it be approved</w:t>
-      </w:r>
-      <w:r>
-        <w:rPr>
-          <w:i/>
-          <w:color w:val="808080" w:themeColor="background1" w:themeShade="80"/>
-          <w:sz w:val="24"/>
-          <w:szCs w:val="24"/>
-        </w:rPr>
-        <w:t xml:space="preserve"> by consensus or majority vote</w:t>
-      </w:r>
-      <w:r>
-        <w:rPr>
-          <w:i/>
-          <w:color w:val="808080" w:themeColor="background1" w:themeShade="80"/>
-          <w:sz w:val="24"/>
-          <w:szCs w:val="24"/>
-        </w:rPr>
-        <w:t xml:space="preserve">? </w:t>
-      </w:r>
-      <w:r>
-        <w:rPr>
-          <w:i/>
-          <w:color w:val="808080" w:themeColor="background1" w:themeShade="80"/>
-          <w:sz w:val="24"/>
-          <w:szCs w:val="24"/>
-        </w:rPr>
-        <w:t xml:space="preserve"> </w:t>
-      </w:r>
-      <w:r>
-        <w:rPr>
-          <w:i/>
-          <w:color w:val="808080" w:themeColor="background1" w:themeShade="80"/>
-          <w:sz w:val="24"/>
-          <w:szCs w:val="24"/>
-        </w:rPr>
-        <w:t>Will a team member</w:t>
-      </w:r>
-      <w:r>
-        <w:rPr>
-          <w:i/>
-          <w:color w:val="808080" w:themeColor="background1" w:themeShade="80"/>
-          <w:sz w:val="24"/>
-          <w:szCs w:val="24"/>
-        </w:rPr>
-        <w:t xml:space="preserve"> be appointed to keep records?</w:t>
-      </w:r>
-    </w:p>
-    <w:p>
-      <w:pPr>
-        <w:rPr>
-          <w:color w:val="808080" w:themeColor="background1" w:themeShade="80"/>
-          <w:sz w:val="24"/>
-          <w:szCs w:val="24"/>
-        </w:rPr>
-      </w:pPr>
-    </w:p>
-    <w:p>
-      <w:pPr>
-        <w:rPr>
-          <w:color w:val="808080" w:themeColor="background1" w:themeShade="80"/>
-          <w:sz w:val="24"/>
-          <w:szCs w:val="24"/>
-        </w:rPr>
-      </w:pPr>
-    </w:p>
-    <w:p>
-      <w:pPr>
-        <w:rPr>
-          <w:color w:val="808080" w:themeColor="background1" w:themeShade="80"/>
-          <w:sz w:val="24"/>
-          <w:szCs w:val="24"/>
-        </w:rPr>
-      </w:pPr>
-    </w:p>
-    <w:p>
-      <w:pPr>
-        <w:rPr>
-          <w:color w:val="808080" w:themeColor="background1" w:themeShade="80"/>
-          <w:sz w:val="24"/>
-          <w:szCs w:val="24"/>
-        </w:rPr>
-      </w:pPr>
-    </w:p>
-    <w:p>
-      <w:pPr>
-        <w:rPr>
-          <w:color w:val="808080" w:themeColor="background1" w:themeShade="80"/>
-          <w:sz w:val="24"/>
-          <w:szCs w:val="24"/>
-        </w:rPr>
-      </w:pPr>
-    </w:p>
-    <w:p>
-      <w:pPr>
-        <w:rPr>
-          <w:sz w:val="24"/>
-          <w:szCs w:val="24"/>
-        </w:rPr>
-      </w:pPr>
-    </w:p>
-    <w:p>
-      <w:pPr>
-        <w:rPr>
-          <w:sz w:val="24"/>
-          <w:szCs w:val="24"/>
-        </w:rPr>
-      </w:pPr>
-    </w:p>
-    <w:p>
-      <w:pPr>
-        <w:rPr>
-          <w:color w:val="808080" w:themeColor="background1" w:themeShade="80"/>
-          <w:sz w:val="24"/>
-          <w:szCs w:val="24"/>
-        </w:rPr>
-      </w:pPr>
-      <w:r>
-        <w:rPr>
-          <w:sz w:val="28"/>
-          <w:szCs w:val="24"/>
-        </w:rPr>
-        <w:t xml:space="preserve">Process </w:t>
-      </w:r>
-      <w:r>
-        <w:rPr>
-          <w:sz w:val="28"/>
-          <w:szCs w:val="24"/>
-        </w:rPr>
-        <w:t xml:space="preserve">and penalties </w:t>
-      </w:r>
-      <w:r>
-        <w:rPr>
-          <w:sz w:val="28"/>
-          <w:szCs w:val="24"/>
-        </w:rPr>
-        <w:t>for dealing with team issues:</w:t>
-      </w:r>
-      <w:r>
-        <w:rPr>
-          <w:sz w:val="28"/>
-          <w:szCs w:val="24"/>
-        </w:rPr>
-        <w:t xml:space="preserve"> </w:t>
-      </w:r>
-      <w:r>
-        <w:rPr>
-          <w:color w:val="808080" w:themeColor="background1" w:themeShade="80"/>
-          <w:sz w:val="24"/>
-          <w:szCs w:val="24"/>
-        </w:rPr>
-        <w:t xml:space="preserve">What happens when ground rules are broken? Who intervenes? What happens if the situation escalates? </w:t>
-      </w:r>
-      <w:r>
-        <w:rPr>
-          <w:color w:val="808080" w:themeColor="background1" w:themeShade="80"/>
-          <w:sz w:val="24"/>
-          <w:szCs w:val="24"/>
-        </w:rPr>
-        <w:t>Always remember not to jump to judgement. Give group members the benefit of the doubt and the opportunity to explain themselves when something first goes wrong.</w:t>
-      </w:r>
-      <w:r>
-        <w:rPr>
-          <w:color w:val="808080" w:themeColor="background1" w:themeShade="80"/>
-          <w:sz w:val="24"/>
-          <w:szCs w:val="24"/>
-        </w:rPr>
-        <w:t xml:space="preserve"> </w:t>
-      </w:r>
-      <w:r>
-        <w:rPr>
-          <w:color w:val="808080" w:themeColor="background1" w:themeShade="80"/>
-          <w:sz w:val="24"/>
-          <w:szCs w:val="24"/>
-        </w:rPr>
-        <w:t xml:space="preserve">  TAs and instructors are</w:t>
-      </w:r>
-      <w:r>
-        <w:rPr>
-          <w:color w:val="808080" w:themeColor="background1" w:themeShade="80"/>
-          <w:sz w:val="24"/>
-          <w:szCs w:val="24"/>
-        </w:rPr>
-        <w:t xml:space="preserve"> available to help resolve issu</w:t>
-      </w:r>
-      <w:r>
-        <w:rPr>
-          <w:color w:val="808080" w:themeColor="background1" w:themeShade="80"/>
-          <w:sz w:val="24"/>
-          <w:szCs w:val="24"/>
-        </w:rPr>
-        <w:t>es.</w:t>
-      </w:r>
-    </w:p>
-    <w:p>
-      <w:pPr>
-        <w:rPr>
-          <w:color w:val="808080" w:themeColor="background1" w:themeShade="80"/>
-        </w:rPr>
-      </w:pPr>
-      <w:r>
-        <w:rPr>
-          <w:color w:val="808080" w:themeColor="background1" w:themeShade="80"/>
-        </w:rPr>
-        <w:t>If ground rules are broken by a member, then they will need to explain the situation they are in and propose a resolution in order to resolve the issue</w:t>
-      </w:r>
-      <w:r>
-        <w:rPr>
-          <w:color w:val="808080" w:themeColor="background1" w:themeShade="80"/>
-        </w:rPr>
-        <w:t>. Resolutions can be about changing their approach towards the task or modifying their schedule to better meet project goals</w:t>
-      </w:r>
-      <w:r>
-        <w:rPr>
-          <w:color w:val="808080" w:themeColor="background1" w:themeShade="80"/>
-        </w:rPr>
-        <w:t xml:space="preserve">. Members should be comfortable in asking for help from the rest of the group, and there should be a level of trust that needs to be in place in order to be successful </w:t>
-      </w:r>
-      <w:r>
-        <w:rPr>
-          <w:color w:val="808080" w:themeColor="background1" w:themeShade="80"/>
-        </w:rPr>
-        <w:t>long term</w:t>
-      </w:r>
-      <w:r>
-        <w:rPr>
-          <w:color w:val="808080" w:themeColor="background1" w:themeShade="80"/>
-        </w:rPr>
-        <w:t>. If the situation escalates</w:t>
-      </w:r>
-      <w:r>
-        <w:rPr>
-          <w:color w:val="808080" w:themeColor="background1" w:themeShade="80"/>
-        </w:rPr>
-        <w:t xml:space="preserve"> beyond that</w:t>
-      </w:r>
-      <w:r>
-        <w:rPr>
-          <w:color w:val="808080" w:themeColor="background1" w:themeShade="80"/>
-        </w:rPr>
-        <w:t xml:space="preserve">, such as the </w:t>
-      </w:r>
-      <w:r>
-        <w:rPr>
-          <w:color w:val="808080" w:themeColor="background1" w:themeShade="80"/>
-        </w:rPr>
         <w:lastRenderedPageBreak/>
-        <w:t>member still being unable to meet deadlines</w:t>
-      </w:r>
-      <w:r>
-        <w:rPr>
-          <w:color w:val="808080" w:themeColor="background1" w:themeShade="80"/>
-        </w:rPr>
-        <w:t xml:space="preserve"> consistently and being unresponsive to other members, then TA intervention may be necessary</w:t>
-      </w:r>
-      <w:r>
-        <w:rPr>
-          <w:color w:val="808080" w:themeColor="background1" w:themeShade="80"/>
-        </w:rPr>
-        <w:t>, but only as a last resort</w:t>
-      </w:r>
-      <w:r>
-        <w:rPr>
-          <w:color w:val="808080" w:themeColor="background1" w:themeShade="80"/>
-        </w:rPr>
-        <w:t>.</w:t>
-      </w:r>
-    </w:p>
-    <w:p>
-      <w:pPr>
-        <w:rPr>
-          <w:i/>
-          <w:iCs/>
-          <w:color w:val="808080" w:themeColor="background1" w:themeShade="80"/>
-        </w:rPr>
-      </w:pPr>
-    </w:p>
-    <w:p>
-      <w:pPr>
-        <w:rPr>
-          <w:sz w:val="24"/>
-          <w:szCs w:val="24"/>
-        </w:rPr>
-      </w:pPr>
-    </w:p>
-    <w:p>
-      <w:pPr>
-        <w:rPr>
-          <w:sz w:val="24"/>
-          <w:szCs w:val="24"/>
-        </w:rPr>
-      </w:pPr>
-    </w:p>
-    <w:p>
-      <w:pPr>
-        <w:rPr>
-          <w:sz w:val="24"/>
-          <w:szCs w:val="24"/>
-        </w:rPr>
-      </w:pPr>
-    </w:p>
-    <w:p>
-      <w:pPr>
-        <w:rPr>
-          <w:color w:val="808080" w:themeColor="background1" w:themeShade="80"/>
-          <w:sz w:val="24"/>
-          <w:szCs w:val="24"/>
-        </w:rPr>
-      </w:pPr>
-      <w:r>
-        <w:rPr>
-          <w:sz w:val="28"/>
-          <w:szCs w:val="24"/>
-        </w:rPr>
-        <w:t>End-of-term agreement on using final peer assessment for grade adjustment:</w:t>
-      </w:r>
-      <w:r>
-        <w:rPr>
-          <w:sz w:val="28"/>
-          <w:szCs w:val="24"/>
-        </w:rPr>
-        <w:t xml:space="preserve"> </w:t>
-      </w:r>
-      <w:r>
-        <w:rPr>
-          <w:color w:val="808080" w:themeColor="background1" w:themeShade="80"/>
-          <w:sz w:val="24"/>
-          <w:szCs w:val="24"/>
-        </w:rPr>
-        <w:t xml:space="preserve">Do you </w:t>
-      </w:r>
-      <w:r>
-        <w:rPr>
-          <w:color w:val="808080" w:themeColor="background1" w:themeShade="80"/>
-          <w:sz w:val="24"/>
-          <w:szCs w:val="24"/>
-        </w:rPr>
-        <w:t>believe</w:t>
-      </w:r>
-      <w:r>
-        <w:rPr>
-          <w:color w:val="808080" w:themeColor="background1" w:themeShade="80"/>
-          <w:sz w:val="24"/>
-          <w:szCs w:val="24"/>
-        </w:rPr>
-        <w:t xml:space="preserve"> that this contract should hold your team accountable to its contents</w:t>
-      </w:r>
-      <w:r>
-        <w:rPr>
-          <w:color w:val="808080" w:themeColor="background1" w:themeShade="80"/>
-          <w:sz w:val="24"/>
-          <w:szCs w:val="24"/>
-        </w:rPr>
-        <w:t xml:space="preserve"> or that it may hold little value</w:t>
-      </w:r>
-      <w:r>
-        <w:rPr>
-          <w:color w:val="808080" w:themeColor="background1" w:themeShade="80"/>
-          <w:sz w:val="24"/>
-          <w:szCs w:val="24"/>
-        </w:rPr>
-        <w:t>? There will be two formal peer assessments this semester. The first is used only to provide honest, constructive feedback to each team membe</w:t>
-      </w:r>
-      <w:r>
-        <w:rPr>
-          <w:color w:val="808080" w:themeColor="background1" w:themeShade="80"/>
-          <w:sz w:val="24"/>
-          <w:szCs w:val="24"/>
-        </w:rPr>
-        <w:t xml:space="preserve">r. The </w:t>
-      </w:r>
-      <w:r>
-        <w:rPr>
-          <w:color w:val="808080" w:themeColor="background1" w:themeShade="80"/>
-          <w:sz w:val="24"/>
-          <w:szCs w:val="24"/>
-        </w:rPr>
-        <w:t>second</w:t>
-      </w:r>
-      <w:r>
-        <w:rPr>
-          <w:color w:val="808080" w:themeColor="background1" w:themeShade="80"/>
-          <w:sz w:val="24"/>
-          <w:szCs w:val="24"/>
-        </w:rPr>
-        <w:t xml:space="preserve"> peer </w:t>
-      </w:r>
-      <w:r>
-        <w:rPr>
-          <w:color w:val="808080" w:themeColor="background1" w:themeShade="80"/>
-          <w:sz w:val="24"/>
-          <w:szCs w:val="24"/>
-        </w:rPr>
-        <w:t xml:space="preserve">assessment affects </w:t>
-      </w:r>
-      <w:r>
-        <w:rPr>
-          <w:color w:val="808080" w:themeColor="background1" w:themeShade="80"/>
-          <w:sz w:val="24"/>
-          <w:szCs w:val="24"/>
-        </w:rPr>
-        <w:t>a teammate’s grade.</w:t>
-      </w:r>
-      <w:r>
-        <w:rPr>
-          <w:color w:val="808080" w:themeColor="background1" w:themeShade="80"/>
-          <w:sz w:val="24"/>
-          <w:szCs w:val="24"/>
-        </w:rPr>
-        <w:t xml:space="preserve">  </w:t>
-      </w:r>
-      <w:r>
-        <w:rPr>
-          <w:color w:val="808080" w:themeColor="background1" w:themeShade="80"/>
-          <w:sz w:val="24"/>
-          <w:szCs w:val="24"/>
-        </w:rPr>
-        <w:t xml:space="preserve">  </w:t>
-      </w:r>
-      <w:r>
-        <w:rPr>
-          <w:color w:val="808080" w:themeColor="background1" w:themeShade="80"/>
-          <w:sz w:val="24"/>
-          <w:szCs w:val="24"/>
-        </w:rPr>
-        <w:t xml:space="preserve">Without accountability, many promises go </w:t>
-      </w:r>
-      <w:r>
-        <w:rPr>
-          <w:color w:val="808080" w:themeColor="background1" w:themeShade="80"/>
-          <w:sz w:val="24"/>
-          <w:szCs w:val="24"/>
-        </w:rPr>
-        <w:t>by the wayside</w:t>
-      </w:r>
-      <w:r>
-        <w:rPr>
-          <w:color w:val="808080" w:themeColor="background1" w:themeShade="80"/>
-          <w:sz w:val="24"/>
-          <w:szCs w:val="24"/>
-        </w:rPr>
-        <w:t>.</w:t>
-      </w:r>
-    </w:p>
-    <w:p>
-      <w:pPr>
-        <w:rPr>
-          <w:color w:val="808080" w:themeColor="background1" w:themeShade="80"/>
-        </w:rPr>
-      </w:pPr>
-      <w:r>
-        <w:rPr>
-          <w:color w:val="808080" w:themeColor="background1" w:themeShade="80"/>
-        </w:rPr>
-        <w:t xml:space="preserve">We believe that while we should be held accountable to the contents of the contract, there are times when we </w:t>
-      </w:r>
-      <w:r>
-        <w:rPr>
-          <w:color w:val="808080" w:themeColor="background1" w:themeShade="80"/>
-        </w:rPr>
-        <w:t xml:space="preserve">will need to adjust on a day by day basis. We have agreed to meet all the deliverables for our respective subsystems, and when to have them finalized by. </w:t>
-      </w:r>
-      <w:r>
-        <w:rPr>
-          <w:color w:val="808080" w:themeColor="background1" w:themeShade="80"/>
-        </w:rPr>
-        <w:t xml:space="preserve">The most important criterion for us to meet is to have a completed and polished product, and as long as </w:t>
-      </w:r>
-      <w:r>
-        <w:rPr>
-          <w:color w:val="808080" w:themeColor="background1" w:themeShade="80"/>
-        </w:rPr>
-        <w:t xml:space="preserve">each member delivers on what is expected, then each member will receive a good peer evaluation. </w:t>
-      </w:r>
-    </w:p>
-    <w:p>
-      <w:pPr>
-        <w:rPr>
-          <w:color w:val="808080" w:themeColor="background1" w:themeShade="80"/>
-        </w:rPr>
-      </w:pPr>
-    </w:p>
-    <w:p>
-      <w:pPr>
-        <w:rPr>
-          <w:color w:val="808080" w:themeColor="background1" w:themeShade="80"/>
-        </w:rPr>
-      </w:pPr>
-    </w:p>
-    <w:p>
-      <w:pPr>
-        <w:rPr>
-          <w:color w:val="808080" w:themeColor="background1" w:themeShade="80"/>
-        </w:rPr>
-      </w:pPr>
-    </w:p>
-    <w:p>
-      <w:pPr>
-        <w:rPr>
-          <w:sz w:val="24"/>
-          <w:szCs w:val="24"/>
-        </w:rPr>
-      </w:pPr>
-    </w:p>
-    <w:p>
-      <w:pPr>
-        <w:rPr>
-          <w:sz w:val="24"/>
-          <w:szCs w:val="24"/>
-        </w:rPr>
-      </w:pPr>
-    </w:p>
-    <w:p>
-      <w:pPr>
-        <w:rPr>
-          <w:color w:val="808080" w:themeColor="background1" w:themeShade="80"/>
-          <w:sz w:val="24"/>
-          <w:szCs w:val="24"/>
-        </w:rPr>
-      </w:pPr>
-      <w:r>
-        <w:rPr>
-          <w:sz w:val="28"/>
-          <w:szCs w:val="24"/>
-        </w:rPr>
         <w:t>Signatures</w:t>
       </w:r>
       <w:r>
@@ -2857,7 +2596,23 @@
           <w:sz w:val="24"/>
           <w:szCs w:val="24"/>
         </w:rPr>
-        <w:t>: __________________</w:t>
+        <w:t>: __</w:t>
+      </w:r>
+      <w:r>
+        <w:rPr>
+          <w:color w:val="808080" w:themeColor="background1" w:themeShade="80"/>
+          <w:sz w:val="24"/>
+          <w:szCs w:val="24"/>
+        </w:rPr>
+        <w:t>ghuang23</w:t>
+      </w:r>
+      <w:r>
+        <w:rPr>
+          <w:color w:val="808080" w:themeColor="background1" w:themeShade="80"/>
+          <w:sz w:val="24"/>
+          <w:szCs w:val="24"/>
+        </w:rPr>
+        <w:t>______</w:t>
       </w:r>
       <w:r>
         <w:rPr>
@@ -2881,7 +2636,23 @@
           <w:sz w:val="24"/>
           <w:szCs w:val="24"/>
         </w:rPr>
-        <w:t>(digital) Signature: _________________________</w:t>
+        <w:t>(digital) Signature: ______</w:t>
+      </w:r>
+      <w:r>
+        <w:rPr>
+          <w:color w:val="808080" w:themeColor="background1" w:themeShade="80"/>
+          <w:sz w:val="24"/>
+          <w:szCs w:val="24"/>
+        </w:rPr>
+        <w:t>Gally Huang</w:t>
+      </w:r>
+      <w:r>
+        <w:rPr>
+          <w:color w:val="808080" w:themeColor="background1" w:themeShade="80"/>
+          <w:sz w:val="24"/>
+          <w:szCs w:val="24"/>
+        </w:rPr>
+        <w:t>_______</w:t>
       </w:r>
       <w:r>
         <w:rPr>
@@ -2891,6 +2662,14 @@
         </w:rPr>
         <w:tab/>
         <w:t xml:space="preserve">Date: </w:t>
+      </w:r>
+      <w:r>
+        <w:rPr>
+          <w:color w:val="808080" w:themeColor="background1" w:themeShade="80"/>
+          <w:sz w:val="24"/>
+          <w:szCs w:val="24"/>
+        </w:rPr>
+        <w:t>2/19/23</w:t>
       </w:r>
     </w:p>
     <w:p/>

</xml_diff>

<commit_message>
Small fixes and formatting fixes
</commit_message>
<xml_diff>
--- a/Team Contract/ECE445_Team29_Contract_Sp23.docx
+++ b/Team Contract/ECE445_Team29_Contract_Sp23.docx
@@ -697,72 +697,84 @@
     <w:p>
       <w:pPr>
         <w:rPr>
-          <w:color w:val="808080" w:themeColor="background1" w:themeShade="80"/>
-        </w:rPr>
-      </w:pPr>
-      <w:r>
-        <w:rPr>
-          <w:color w:val="808080" w:themeColor="background1" w:themeShade="80"/>
+          <w:sz w:val="24"/>
+          <w:szCs w:val="24"/>
+        </w:rPr>
+      </w:pPr>
+      <w:r>
+        <w:rPr>
+          <w:sz w:val="24"/>
+          <w:szCs w:val="24"/>
         </w:rPr>
         <w:t xml:space="preserve">Our project is the Portable Thermal Printer, which is a printer </w:t>
       </w:r>
       <w:r>
         <w:rPr>
-          <w:color w:val="808080" w:themeColor="background1" w:themeShade="80"/>
+          <w:sz w:val="24"/>
+          <w:szCs w:val="24"/>
         </w:rPr>
         <w:t>that operates without</w:t>
       </w:r>
       <w:r>
         <w:rPr>
-          <w:color w:val="808080" w:themeColor="background1" w:themeShade="80"/>
+          <w:sz w:val="24"/>
+          <w:szCs w:val="24"/>
         </w:rPr>
         <w:t xml:space="preserve"> the need for a connection to power outlets, </w:t>
       </w:r>
       <w:r>
         <w:rPr>
-          <w:color w:val="808080" w:themeColor="background1" w:themeShade="80"/>
+          <w:sz w:val="24"/>
+          <w:szCs w:val="24"/>
         </w:rPr>
         <w:t xml:space="preserve">ethernet, and wired data transmission. </w:t>
       </w:r>
       <w:r>
         <w:rPr>
-          <w:color w:val="808080" w:themeColor="background1" w:themeShade="80"/>
+          <w:sz w:val="24"/>
+          <w:szCs w:val="24"/>
         </w:rPr>
         <w:t xml:space="preserve">A user will be able to upload an image to a server, which </w:t>
       </w:r>
       <w:r>
         <w:rPr>
-          <w:color w:val="808080" w:themeColor="background1" w:themeShade="80"/>
+          <w:sz w:val="24"/>
+          <w:szCs w:val="24"/>
         </w:rPr>
         <w:t xml:space="preserve">we have a </w:t>
       </w:r>
       <w:r>
         <w:rPr>
-          <w:color w:val="808080" w:themeColor="background1" w:themeShade="80"/>
+          <w:sz w:val="24"/>
+          <w:szCs w:val="24"/>
         </w:rPr>
         <w:t>Wi-Fi</w:t>
       </w:r>
       <w:r>
         <w:rPr>
-          <w:color w:val="808080" w:themeColor="background1" w:themeShade="80"/>
+          <w:sz w:val="24"/>
+          <w:szCs w:val="24"/>
         </w:rPr>
         <w:t xml:space="preserve"> enabled microcontroller to automatically get the data from and </w:t>
       </w:r>
       <w:r>
         <w:rPr>
-          <w:color w:val="808080" w:themeColor="background1" w:themeShade="80"/>
+          <w:sz w:val="24"/>
+          <w:szCs w:val="24"/>
         </w:rPr>
         <w:t xml:space="preserve">then </w:t>
       </w:r>
       <w:r>
         <w:rPr>
-          <w:color w:val="808080" w:themeColor="background1" w:themeShade="80"/>
+          <w:sz w:val="24"/>
+          <w:szCs w:val="24"/>
         </w:rPr>
         <w:t>send the data to an FPGA</w:t>
       </w:r>
       <w:r>
         <w:rPr>
-          <w:color w:val="808080" w:themeColor="background1" w:themeShade="80"/>
+          <w:sz w:val="24"/>
+          <w:szCs w:val="24"/>
         </w:rPr>
         <w:t xml:space="preserve"> for image processing. The data will be sent back to the microcontroller and delivered to the printer, and this entire system will be powered by rechargeable batteries.</w:t>
       </w:r>
@@ -854,14 +866,30 @@
     <w:p>
       <w:pPr>
         <w:rPr>
-          <w:color w:val="808080" w:themeColor="background1" w:themeShade="80"/>
-        </w:rPr>
-      </w:pPr>
-      <w:r>
-        <w:rPr>
-          <w:color w:val="808080" w:themeColor="background1" w:themeShade="80"/>
-        </w:rPr>
-        <w:t>If our team is successful, the achievements will attest to it will include the following:</w:t>
+          <w:sz w:val="24"/>
+          <w:szCs w:val="24"/>
+        </w:rPr>
+      </w:pPr>
+      <w:r>
+        <w:rPr>
+          <w:sz w:val="24"/>
+          <w:szCs w:val="24"/>
+        </w:rPr>
+        <w:t xml:space="preserve">If our team is successful, the achievements </w:t>
+      </w:r>
+      <w:r>
+        <w:rPr>
+          <w:sz w:val="24"/>
+          <w:szCs w:val="24"/>
+        </w:rPr>
+        <w:t xml:space="preserve">that </w:t>
+      </w:r>
+      <w:r>
+        <w:rPr>
+          <w:sz w:val="24"/>
+          <w:szCs w:val="24"/>
+        </w:rPr>
+        <w:t>will attest to it will include the following:</w:t>
       </w:r>
     </w:p>
     <w:p>
@@ -872,14 +900,30 @@
           <w:numId w:val="5"/>
         </w:numPr>
         <w:rPr>
-          <w:color w:val="808080" w:themeColor="background1" w:themeShade="80"/>
-        </w:rPr>
-      </w:pPr>
-      <w:r>
-        <w:rPr>
-          <w:color w:val="808080" w:themeColor="background1" w:themeShade="80"/>
-        </w:rPr>
-        <w:t>Fully battery powered system, with an expected battery life of at least 1.5 hours.</w:t>
+          <w:sz w:val="24"/>
+          <w:szCs w:val="24"/>
+        </w:rPr>
+      </w:pPr>
+      <w:r>
+        <w:rPr>
+          <w:sz w:val="24"/>
+          <w:szCs w:val="24"/>
+        </w:rPr>
+        <w:t>Fully battery</w:t>
+      </w:r>
+      <w:r>
+        <w:rPr>
+          <w:sz w:val="24"/>
+          <w:szCs w:val="24"/>
+        </w:rPr>
+        <w:t>-</w:t>
+      </w:r>
+      <w:r>
+        <w:rPr>
+          <w:sz w:val="24"/>
+          <w:szCs w:val="24"/>
+        </w:rPr>
+        <w:t>powered system, with an expected battery life of at least 1.5 hours.</w:t>
       </w:r>
     </w:p>
     <w:p>
@@ -890,12 +934,14 @@
           <w:numId w:val="5"/>
         </w:numPr>
         <w:rPr>
-          <w:color w:val="808080" w:themeColor="background1" w:themeShade="80"/>
-        </w:rPr>
-      </w:pPr>
-      <w:r>
-        <w:rPr>
-          <w:color w:val="808080" w:themeColor="background1" w:themeShade="80"/>
+          <w:sz w:val="24"/>
+          <w:szCs w:val="24"/>
+        </w:rPr>
+      </w:pPr>
+      <w:r>
+        <w:rPr>
+          <w:sz w:val="24"/>
+          <w:szCs w:val="24"/>
         </w:rPr>
         <w:t>Portable and wireless design, with the entire system requiring a maximum of 12”x12” footprint.</w:t>
       </w:r>
@@ -908,18 +954,21 @@
           <w:numId w:val="5"/>
         </w:numPr>
         <w:rPr>
-          <w:color w:val="808080" w:themeColor="background1" w:themeShade="80"/>
-        </w:rPr>
-      </w:pPr>
-      <w:r>
-        <w:rPr>
-          <w:color w:val="808080" w:themeColor="background1" w:themeShade="80"/>
+          <w:sz w:val="24"/>
+          <w:szCs w:val="24"/>
+        </w:rPr>
+      </w:pPr>
+      <w:r>
+        <w:rPr>
+          <w:sz w:val="24"/>
+          <w:szCs w:val="24"/>
         </w:rPr>
         <w:t>Hardware accelerated image processing</w:t>
       </w:r>
       <w:r>
         <w:rPr>
-          <w:color w:val="808080" w:themeColor="background1" w:themeShade="80"/>
+          <w:sz w:val="24"/>
+          <w:szCs w:val="24"/>
         </w:rPr>
         <w:t xml:space="preserve"> implemented on an FPGA to speedup traditionally poor-scaling algorithms such as Floyd-Steinberg Dithering.</w:t>
       </w:r>
@@ -932,12 +981,14 @@
           <w:numId w:val="5"/>
         </w:numPr>
         <w:rPr>
-          <w:color w:val="808080" w:themeColor="background1" w:themeShade="80"/>
-        </w:rPr>
-      </w:pPr>
-      <w:r>
-        <w:rPr>
-          <w:color w:val="808080" w:themeColor="background1" w:themeShade="80"/>
+          <w:sz w:val="24"/>
+          <w:szCs w:val="24"/>
+        </w:rPr>
+      </w:pPr>
+      <w:r>
+        <w:rPr>
+          <w:sz w:val="24"/>
+          <w:szCs w:val="24"/>
         </w:rPr>
         <w:t xml:space="preserve">Start to end time, from user upload to completing the printing, should take a maximum of 20 seconds. </w:t>
       </w:r>
@@ -950,30 +1001,49 @@
           <w:numId w:val="5"/>
         </w:numPr>
         <w:rPr>
-          <w:color w:val="808080" w:themeColor="background1" w:themeShade="80"/>
-        </w:rPr>
-      </w:pPr>
-      <w:r>
-        <w:rPr>
-          <w:color w:val="808080" w:themeColor="background1" w:themeShade="80"/>
+          <w:sz w:val="24"/>
+          <w:szCs w:val="24"/>
+        </w:rPr>
+      </w:pPr>
+      <w:r>
+        <w:rPr>
+          <w:sz w:val="24"/>
+          <w:szCs w:val="24"/>
         </w:rPr>
         <w:t>A</w:t>
       </w:r>
       <w:r>
         <w:rPr>
-          <w:color w:val="808080" w:themeColor="background1" w:themeShade="80"/>
+          <w:sz w:val="24"/>
+          <w:szCs w:val="24"/>
         </w:rPr>
         <w:t xml:space="preserve"> (locally hosted)</w:t>
       </w:r>
       <w:r>
         <w:rPr>
-          <w:color w:val="808080" w:themeColor="background1" w:themeShade="80"/>
-        </w:rPr>
-        <w:t xml:space="preserve"> backend server which can handle user uploads, GET requests from the microcontroller</w:t>
-      </w:r>
-      <w:r>
-        <w:rPr>
-          <w:color w:val="808080" w:themeColor="background1" w:themeShade="80"/>
+          <w:sz w:val="24"/>
+          <w:szCs w:val="24"/>
+        </w:rPr>
+        <w:t xml:space="preserve"> backend server which can handle user uploads</w:t>
+      </w:r>
+      <w:r>
+        <w:rPr>
+          <w:sz w:val="24"/>
+          <w:szCs w:val="24"/>
+        </w:rPr>
+        <w:t xml:space="preserve"> and </w:t>
+      </w:r>
+      <w:r>
+        <w:rPr>
+          <w:sz w:val="24"/>
+          <w:szCs w:val="24"/>
+        </w:rPr>
+        <w:t>GET requests from the microcontroller</w:t>
+      </w:r>
+      <w:r>
+        <w:rPr>
+          <w:sz w:val="24"/>
+          <w:szCs w:val="24"/>
         </w:rPr>
         <w:t>.</w:t>
       </w:r>
@@ -1178,7 +1248,23 @@
           <w:sz w:val="24"/>
           <w:szCs w:val="24"/>
         </w:rPr>
-        <w:t>Each member should be able to work on their expected contributions without micromanagement from other members. While collaboration is always welcome, it is important to also be able to work independently and trust one another to effectively do so.</w:t>
+        <w:t xml:space="preserve">Each member should be able to work on their expected contributions without micromanagement from other members. While collaboration is always welcome, it is important to also be able to work independently and trust one another </w:t>
+      </w:r>
+      <w:proofErr w:type="gramStart"/>
+      <w:r>
+        <w:rPr>
+          <w:sz w:val="24"/>
+          <w:szCs w:val="24"/>
+        </w:rPr>
+        <w:t>to</w:t>
+      </w:r>
+      <w:proofErr w:type="gramEnd"/>
+      <w:r>
+        <w:rPr>
+          <w:sz w:val="24"/>
+          <w:szCs w:val="24"/>
+        </w:rPr>
+        <w:t xml:space="preserve"> effectively do so.</w:t>
       </w:r>
     </w:p>
     <w:p>
@@ -1212,23 +1298,35 @@
           <w:sz w:val="24"/>
           <w:szCs w:val="24"/>
         </w:rPr>
-        <w:t xml:space="preserve"> (</w:t>
-      </w:r>
-      <w:proofErr w:type="spellStart"/>
-      <w:r>
-        <w:rPr>
-          <w:sz w:val="24"/>
-          <w:szCs w:val="24"/>
-        </w:rPr>
-        <w:t>ie</w:t>
-      </w:r>
-      <w:proofErr w:type="spellEnd"/>
-      <w:r>
-        <w:rPr>
-          <w:sz w:val="24"/>
-          <w:szCs w:val="24"/>
-        </w:rPr>
-        <w:t>. Midterms, another project deadline, etc.).</w:t>
+        <w:t xml:space="preserve"> (i</w:t>
+      </w:r>
+      <w:r>
+        <w:rPr>
+          <w:sz w:val="24"/>
+          <w:szCs w:val="24"/>
+        </w:rPr>
+        <w:t>.</w:t>
+      </w:r>
+      <w:r>
+        <w:rPr>
+          <w:sz w:val="24"/>
+          <w:szCs w:val="24"/>
+        </w:rPr>
+        <w:t>e.</w:t>
+      </w:r>
+      <w:r>
+        <w:rPr>
+          <w:sz w:val="24"/>
+          <w:szCs w:val="24"/>
+        </w:rPr>
+        <w:t>,</w:t>
+      </w:r>
+      <w:r>
+        <w:rPr>
+          <w:sz w:val="24"/>
+          <w:szCs w:val="24"/>
+        </w:rPr>
+        <w:t xml:space="preserve"> Midterms, another project deadline, etc.).</w:t>
       </w:r>
     </w:p>
     <w:p>
@@ -1363,19 +1461,45 @@
       </w:r>
     </w:p>
     <w:p>
-      <w:r>
+      <w:pPr>
+        <w:rPr>
+          <w:sz w:val="24"/>
+          <w:szCs w:val="24"/>
+        </w:rPr>
+      </w:pPr>
+      <w:r>
+        <w:rPr>
+          <w:sz w:val="24"/>
+          <w:szCs w:val="24"/>
+        </w:rPr>
         <w:t xml:space="preserve">We believe that every member of our team possesses individual skills that are good for this project. Gally has the ability to communicate with members from HP due to his connections so naturally he should be the one advising what the rest of the team should be doing. Additionally, he can also work on the FPGA image processing the most since his work at HP was most similar to the design done on the project currently. As computer engineers, </w:t>
       </w:r>
       <w:r>
+        <w:rPr>
+          <w:sz w:val="24"/>
+          <w:szCs w:val="24"/>
+        </w:rPr>
         <w:t>Jason,</w:t>
       </w:r>
       <w:r>
+        <w:rPr>
+          <w:sz w:val="24"/>
+          <w:szCs w:val="24"/>
+        </w:rPr>
         <w:t xml:space="preserve"> and Kevin both have skills in the coding/computing side of the project which would allow for them to </w:t>
       </w:r>
       <w:r>
+        <w:rPr>
+          <w:sz w:val="24"/>
+          <w:szCs w:val="24"/>
+        </w:rPr>
         <w:t>work with the microcontroller chip and the server most efficiently. Since this part is the central part of the project which controls the flow of data, this task is very important. We also believe that we can all contribute to the power electronics part of the project which would allow for us to be</w:t>
       </w:r>
       <w:r>
+        <w:rPr>
+          <w:sz w:val="24"/>
+          <w:szCs w:val="24"/>
+        </w:rPr>
         <w:t xml:space="preserve"> utilize it as a learning experience.  </w:t>
       </w:r>
     </w:p>
@@ -1709,8 +1833,46 @@
       </w:r>
     </w:p>
     <w:p>
-      <w:r>
-        <w:t xml:space="preserve">Gally has already set the agenda for the current week and the next week. At this time we are doing as much as we can before the parts come in, and when the parts come in we will immediately begin testing. The group has collectively agreed to a majority democratic decision process. Jason will be appointed to keep the records for the group in order to keep the balance of power equal all three members. </w:t>
+      <w:pPr>
+        <w:rPr>
+          <w:sz w:val="24"/>
+          <w:szCs w:val="24"/>
+        </w:rPr>
+      </w:pPr>
+      <w:r>
+        <w:rPr>
+          <w:sz w:val="24"/>
+          <w:szCs w:val="24"/>
+        </w:rPr>
+        <w:t xml:space="preserve">Gally has already set the agenda for the current week and the next week. At this </w:t>
+      </w:r>
+      <w:r>
+        <w:rPr>
+          <w:sz w:val="24"/>
+          <w:szCs w:val="24"/>
+        </w:rPr>
+        <w:t>time,</w:t>
+      </w:r>
+      <w:r>
+        <w:rPr>
+          <w:sz w:val="24"/>
+          <w:szCs w:val="24"/>
+        </w:rPr>
+        <w:t xml:space="preserve"> we are doing as much as we can before the parts come in, and when the parts come in</w:t>
+      </w:r>
+      <w:r>
+        <w:rPr>
+          <w:sz w:val="24"/>
+          <w:szCs w:val="24"/>
+        </w:rPr>
+        <w:t>,</w:t>
+      </w:r>
+      <w:r>
+        <w:rPr>
+          <w:sz w:val="24"/>
+          <w:szCs w:val="24"/>
+        </w:rPr>
+        <w:t xml:space="preserve"> we will immediately begin testing. The group has collectively agreed to a majority democratic decision process. Jason will be appointed to keep the records for the group in order to keep the balance of power equal all three members. </w:t>
       </w:r>
     </w:p>
     <w:p/>
@@ -1808,66 +1970,77 @@
     <w:p>
       <w:pPr>
         <w:rPr>
-          <w:color w:val="808080" w:themeColor="background1" w:themeShade="80"/>
-        </w:rPr>
-      </w:pPr>
-      <w:r>
-        <w:rPr>
-          <w:color w:val="808080" w:themeColor="background1" w:themeShade="80"/>
+          <w:sz w:val="24"/>
+          <w:szCs w:val="24"/>
+        </w:rPr>
+      </w:pPr>
+      <w:r>
+        <w:rPr>
+          <w:sz w:val="24"/>
+          <w:szCs w:val="24"/>
         </w:rPr>
         <w:t>If ground rules are broken by a member, then they will need to explain the situation they are in and propose a resolution in order to resolve the issue</w:t>
       </w:r>
       <w:r>
         <w:rPr>
-          <w:color w:val="808080" w:themeColor="background1" w:themeShade="80"/>
+          <w:sz w:val="24"/>
+          <w:szCs w:val="24"/>
         </w:rPr>
         <w:t>. Resolutions can be about changing their approach towards the task or modifying their schedule to better meet project goals</w:t>
       </w:r>
       <w:r>
         <w:rPr>
-          <w:color w:val="808080" w:themeColor="background1" w:themeShade="80"/>
+          <w:sz w:val="24"/>
+          <w:szCs w:val="24"/>
         </w:rPr>
         <w:t xml:space="preserve">. Members should be comfortable in asking for help from the rest of the group, and there should be a level of trust that needs to be in place in order to be successful </w:t>
       </w:r>
       <w:r>
         <w:rPr>
-          <w:color w:val="808080" w:themeColor="background1" w:themeShade="80"/>
+          <w:sz w:val="24"/>
+          <w:szCs w:val="24"/>
         </w:rPr>
         <w:t>long term</w:t>
       </w:r>
       <w:r>
         <w:rPr>
-          <w:color w:val="808080" w:themeColor="background1" w:themeShade="80"/>
+          <w:sz w:val="24"/>
+          <w:szCs w:val="24"/>
         </w:rPr>
         <w:t>. If the situation escalates</w:t>
       </w:r>
       <w:r>
         <w:rPr>
-          <w:color w:val="808080" w:themeColor="background1" w:themeShade="80"/>
+          <w:sz w:val="24"/>
+          <w:szCs w:val="24"/>
         </w:rPr>
         <w:t xml:space="preserve"> beyond that</w:t>
       </w:r>
       <w:r>
         <w:rPr>
-          <w:color w:val="808080" w:themeColor="background1" w:themeShade="80"/>
+          <w:sz w:val="24"/>
+          <w:szCs w:val="24"/>
         </w:rPr>
         <w:t>, such as the member still being unable to meet deadlines</w:t>
       </w:r>
       <w:r>
         <w:rPr>
-          <w:color w:val="808080" w:themeColor="background1" w:themeShade="80"/>
+          <w:sz w:val="24"/>
+          <w:szCs w:val="24"/>
         </w:rPr>
         <w:t xml:space="preserve"> consistently and being unresponsive to other members, then TA intervention may be necessary</w:t>
       </w:r>
       <w:r>
         <w:rPr>
-          <w:color w:val="808080" w:themeColor="background1" w:themeShade="80"/>
+          <w:sz w:val="24"/>
+          <w:szCs w:val="24"/>
         </w:rPr>
         <w:t>, but only as a last resort</w:t>
       </w:r>
       <w:r>
         <w:rPr>
-          <w:color w:val="808080" w:themeColor="background1" w:themeShade="80"/>
+          <w:sz w:val="24"/>
+          <w:szCs w:val="24"/>
         </w:rPr>
         <w:t>.</w:t>
       </w:r>
@@ -2051,30 +2224,35 @@
     <w:p>
       <w:pPr>
         <w:rPr>
-          <w:color w:val="808080" w:themeColor="background1" w:themeShade="80"/>
-        </w:rPr>
-      </w:pPr>
-      <w:r>
-        <w:rPr>
-          <w:color w:val="808080" w:themeColor="background1" w:themeShade="80"/>
+          <w:sz w:val="24"/>
+          <w:szCs w:val="24"/>
+        </w:rPr>
+      </w:pPr>
+      <w:r>
+        <w:rPr>
+          <w:sz w:val="24"/>
+          <w:szCs w:val="24"/>
         </w:rPr>
         <w:t xml:space="preserve">We believe that while we should be held accountable to the contents of the contract, there are times when we </w:t>
       </w:r>
       <w:r>
         <w:rPr>
-          <w:color w:val="808080" w:themeColor="background1" w:themeShade="80"/>
+          <w:sz w:val="24"/>
+          <w:szCs w:val="24"/>
         </w:rPr>
         <w:t xml:space="preserve">will need to adjust on a day by day basis. We have agreed to meet all the deliverables for our respective subsystems, and when to have them finalized by. </w:t>
       </w:r>
       <w:r>
         <w:rPr>
-          <w:color w:val="808080" w:themeColor="background1" w:themeShade="80"/>
+          <w:sz w:val="24"/>
+          <w:szCs w:val="24"/>
         </w:rPr>
         <w:t xml:space="preserve">The most important criterion for us to meet is to have a completed and polished product, and as long as </w:t>
       </w:r>
       <w:r>
         <w:rPr>
-          <w:color w:val="808080" w:themeColor="background1" w:themeShade="80"/>
+          <w:sz w:val="24"/>
+          <w:szCs w:val="24"/>
         </w:rPr>
         <w:t xml:space="preserve">each member delivers on what is expected, then each member will receive a good peer evaluation. </w:t>
       </w:r>
@@ -2145,7 +2323,6 @@
           <w:sz w:val="28"/>
           <w:szCs w:val="24"/>
         </w:rPr>
-        <w:lastRenderedPageBreak/>
         <w:t>Signatures</w:t>
       </w:r>
       <w:r>

</xml_diff>

<commit_message>
add final team contract and some hdl
</commit_message>
<xml_diff>
--- a/Team Contract/ECE445_Team29_Contract_Sp23.docx
+++ b/Team Contract/ECE445_Team29_Contract_Sp23.docx
@@ -1048,10 +1048,6 @@
         <w:t>.</w:t>
       </w:r>
     </w:p>
-    <w:p/>
-    <w:p/>
-    <w:p/>
-    <w:p/>
     <w:p>
       <w:pPr>
         <w:rPr>
@@ -1248,23 +1244,7 @@
           <w:sz w:val="24"/>
           <w:szCs w:val="24"/>
         </w:rPr>
-        <w:t xml:space="preserve">Each member should be able to work on their expected contributions without micromanagement from other members. While collaboration is always welcome, it is important to also be able to work independently and trust one another </w:t>
-      </w:r>
-      <w:proofErr w:type="gramStart"/>
-      <w:r>
-        <w:rPr>
-          <w:sz w:val="24"/>
-          <w:szCs w:val="24"/>
-        </w:rPr>
-        <w:t>to</w:t>
-      </w:r>
-      <w:proofErr w:type="gramEnd"/>
-      <w:r>
-        <w:rPr>
-          <w:sz w:val="24"/>
-          <w:szCs w:val="24"/>
-        </w:rPr>
-        <w:t xml:space="preserve"> effectively do so.</w:t>
+        <w:t>Each member should be able to work on their expected contributions without micromanagement from other members. While collaboration is always welcome, it is important to also be able to work independently and trust one another to effectively do so.</w:t>
       </w:r>
     </w:p>
     <w:p>
@@ -1328,6 +1308,34 @@
         </w:rPr>
         <w:t xml:space="preserve"> Midterms, another project deadline, etc.).</w:t>
       </w:r>
+    </w:p>
+    <w:p>
+      <w:pPr>
+        <w:pStyle w:val="ListParagraph"/>
+        <w:numPr>
+          <w:ilvl w:val="0"/>
+          <w:numId w:val="5"/>
+        </w:numPr>
+        <w:rPr>
+          <w:sz w:val="24"/>
+          <w:szCs w:val="24"/>
+        </w:rPr>
+      </w:pPr>
+      <w:r>
+        <w:rPr>
+          <w:sz w:val="24"/>
+          <w:szCs w:val="24"/>
+        </w:rPr>
+        <w:t xml:space="preserve">Each member should be able to provide help for other teammates in scenarios where the other teammate is unable to successfully fulfill their directed objective. The teammate should not be afraid to ask questions about the idea that they are struggling with. </w:t>
+      </w:r>
+    </w:p>
+    <w:p>
+      <w:pPr>
+        <w:rPr>
+          <w:sz w:val="24"/>
+          <w:szCs w:val="24"/>
+        </w:rPr>
+      </w:pPr>
     </w:p>
     <w:p>
       <w:pPr>
@@ -2701,19 +2709,8 @@
           <w:szCs w:val="24"/>
           <w:u w:val="single"/>
         </w:rPr>
-        <w:t xml:space="preserve">Kevin </w:t>
-      </w:r>
-      <w:proofErr w:type="gramStart"/>
-      <w:r>
-        <w:rPr>
-          <w:color w:val="808080" w:themeColor="background1" w:themeShade="80"/>
-          <w:sz w:val="24"/>
-          <w:szCs w:val="24"/>
-          <w:u w:val="single"/>
-        </w:rPr>
-        <w:t>An</w:t>
-      </w:r>
-      <w:proofErr w:type="gramEnd"/>
+        <w:t>Kevin An</w:t>
+      </w:r>
       <w:r>
         <w:rPr>
           <w:color w:val="808080" w:themeColor="background1" w:themeShade="80"/>

</xml_diff>

<commit_message>
final team contract final
</commit_message>
<xml_diff>
--- a/Team Contract/ECE445_Team29_Contract_Sp23.docx
+++ b/Team Contract/ECE445_Team29_Contract_Sp23.docx
@@ -684,15 +684,6 @@
         </w:rPr>
         <w:t xml:space="preserve"> </w:t>
       </w:r>
-      <w:r>
-        <w:rPr>
-          <w:i/>
-          <w:color w:val="808080" w:themeColor="background1" w:themeShade="80"/>
-          <w:sz w:val="24"/>
-          <w:szCs w:val="24"/>
-        </w:rPr>
-        <w:t>Short description of project</w:t>
-      </w:r>
     </w:p>
     <w:p>
       <w:pPr>
@@ -834,33 +825,6 @@
       </w:r>
       <w:r>
         <w:t xml:space="preserve"> </w:t>
-      </w:r>
-      <w:r>
-        <w:rPr>
-          <w:i/>
-          <w:color w:val="808080" w:themeColor="background1" w:themeShade="80"/>
-          <w:sz w:val="24"/>
-          <w:szCs w:val="24"/>
-        </w:rPr>
-        <w:t xml:space="preserve">If the team is successful in its purpose, what </w:t>
-      </w:r>
-      <w:r>
-        <w:rPr>
-          <w:i/>
-          <w:color w:val="808080" w:themeColor="background1" w:themeShade="80"/>
-          <w:sz w:val="24"/>
-          <w:szCs w:val="24"/>
-        </w:rPr>
-        <w:t>hardware and software achievements</w:t>
-      </w:r>
-      <w:r>
-        <w:rPr>
-          <w:i/>
-          <w:color w:val="808080" w:themeColor="background1" w:themeShade="80"/>
-          <w:sz w:val="24"/>
-          <w:szCs w:val="24"/>
-        </w:rPr>
-        <w:t xml:space="preserve"> will attest to this?</w:t>
       </w:r>
     </w:p>
     <w:p>
@@ -1070,60 +1034,6 @@
         </w:rPr>
         <w:t xml:space="preserve"> </w:t>
       </w:r>
-      <w:r>
-        <w:rPr>
-          <w:i/>
-          <w:color w:val="808080" w:themeColor="background1" w:themeShade="80"/>
-          <w:sz w:val="24"/>
-          <w:szCs w:val="24"/>
-        </w:rPr>
-        <w:t>Try to list six or more minimum expectations. Consider aspects such as preparation, participation, feedback, responsiveness, etc. Try to explicitly list anything that could potentially turn into a problem.</w:t>
-      </w:r>
-      <w:r>
-        <w:rPr>
-          <w:i/>
-          <w:color w:val="808080" w:themeColor="background1" w:themeShade="80"/>
-          <w:sz w:val="24"/>
-          <w:szCs w:val="24"/>
-        </w:rPr>
-        <w:t xml:space="preserve"> </w:t>
-      </w:r>
-      <w:r>
-        <w:rPr>
-          <w:i/>
-          <w:color w:val="808080" w:themeColor="background1" w:themeShade="80"/>
-          <w:sz w:val="24"/>
-          <w:szCs w:val="24"/>
-        </w:rPr>
-        <w:t xml:space="preserve"> </w:t>
-      </w:r>
-      <w:r>
-        <w:rPr>
-          <w:i/>
-          <w:color w:val="808080" w:themeColor="background1" w:themeShade="80"/>
-          <w:sz w:val="24"/>
-          <w:szCs w:val="24"/>
-        </w:rPr>
-        <w:t>Find ways to encourage everyone to communicate</w:t>
-      </w:r>
-      <w:r>
-        <w:rPr>
-          <w:i/>
-          <w:color w:val="808080" w:themeColor="background1" w:themeShade="80"/>
-          <w:sz w:val="24"/>
-          <w:szCs w:val="24"/>
-        </w:rPr>
-        <w:t xml:space="preserve"> (this may also fall under “tasks”)</w:t>
-      </w:r>
-      <w:r>
-        <w:rPr>
-          <w:i/>
-          <w:color w:val="808080" w:themeColor="background1" w:themeShade="80"/>
-          <w:sz w:val="24"/>
-          <w:szCs w:val="24"/>
-        </w:rPr>
-        <w:t>.</w:t>
-      </w:r>
     </w:p>
     <w:p>
       <w:pPr>
@@ -1340,6 +1250,22 @@
     <w:p>
       <w:pPr>
         <w:rPr>
+          <w:sz w:val="24"/>
+          <w:szCs w:val="24"/>
+        </w:rPr>
+      </w:pPr>
+    </w:p>
+    <w:p>
+      <w:pPr>
+        <w:rPr>
+          <w:sz w:val="24"/>
+          <w:szCs w:val="24"/>
+        </w:rPr>
+      </w:pPr>
+    </w:p>
+    <w:p>
+      <w:pPr>
+        <w:rPr>
           <w:i/>
           <w:color w:val="808080" w:themeColor="background1" w:themeShade="80"/>
           <w:sz w:val="24"/>
@@ -1368,611 +1294,222 @@
         </w:rPr>
         <w:t xml:space="preserve"> </w:t>
       </w:r>
-      <w:r>
+    </w:p>
+    <w:p>
+      <w:pPr>
+        <w:rPr>
+          <w:sz w:val="24"/>
+          <w:szCs w:val="24"/>
+        </w:rPr>
+      </w:pPr>
+      <w:r>
+        <w:rPr>
+          <w:sz w:val="24"/>
+          <w:szCs w:val="24"/>
+        </w:rPr>
+        <w:t xml:space="preserve">We believe that every member of our team possesses individual skills that are good for this project. Gally has the ability to communicate with members from HP due to his connections so naturally he should be the one advising what the rest of the team should be doing. Additionally, he can also work on the FPGA image processing the most since his work at HP was most similar to the design done on the project currently. As computer engineers, </w:t>
+      </w:r>
+      <w:r>
+        <w:rPr>
+          <w:sz w:val="24"/>
+          <w:szCs w:val="24"/>
+        </w:rPr>
+        <w:t>Jason,</w:t>
+      </w:r>
+      <w:r>
+        <w:rPr>
+          <w:sz w:val="24"/>
+          <w:szCs w:val="24"/>
+        </w:rPr>
+        <w:t xml:space="preserve"> and Kevin both have skills in the coding/computing side of the project which would allow for them to </w:t>
+      </w:r>
+      <w:r>
+        <w:rPr>
+          <w:sz w:val="24"/>
+          <w:szCs w:val="24"/>
+        </w:rPr>
+        <w:t>work with the microcontroller chip and the server most efficiently. Since this part is the central part of the project which controls the flow of data, this task is very important. We also believe that we can all contribute to the power electronics part of the project which would allow for us to be</w:t>
+      </w:r>
+      <w:r>
+        <w:rPr>
+          <w:sz w:val="24"/>
+          <w:szCs w:val="24"/>
+        </w:rPr>
+        <w:t xml:space="preserve"> utilize it as a learning experience.  </w:t>
+      </w:r>
+    </w:p>
+    <w:p>
+      <w:pPr>
         <w:rPr>
           <w:i/>
           <w:color w:val="808080" w:themeColor="background1" w:themeShade="80"/>
           <w:sz w:val="24"/>
           <w:szCs w:val="24"/>
         </w:rPr>
-        <w:t xml:space="preserve">Do you see this team performing well because everyone </w:t>
-      </w:r>
-      <w:r>
+      </w:pPr>
+      <w:r>
+        <w:rPr>
+          <w:sz w:val="28"/>
+          <w:szCs w:val="24"/>
+        </w:rPr>
+        <w:t>Project</w:t>
+      </w:r>
+      <w:r>
+        <w:rPr>
+          <w:sz w:val="28"/>
+          <w:szCs w:val="24"/>
+        </w:rPr>
+        <w:t xml:space="preserve"> Meeting Time(s):</w:t>
+      </w:r>
+      <w:r>
+        <w:rPr>
+          <w:sz w:val="28"/>
+          <w:szCs w:val="24"/>
+        </w:rPr>
+        <w:t xml:space="preserve"> </w:t>
+      </w:r>
+    </w:p>
+    <w:p>
+      <w:pPr>
+        <w:rPr>
+          <w:sz w:val="24"/>
+          <w:szCs w:val="24"/>
+        </w:rPr>
+      </w:pPr>
+      <w:r>
+        <w:rPr>
+          <w:sz w:val="24"/>
+          <w:szCs w:val="24"/>
+        </w:rPr>
+        <w:t xml:space="preserve">Each of the meeting times with our team’s TA are scheduled weekly on Tuesday at 4:20-4:40 PM. In addition, a time we have agreed on outside of this is on Thursdays at </w:t>
+      </w:r>
+      <w:r>
+        <w:rPr>
+          <w:sz w:val="24"/>
+          <w:szCs w:val="24"/>
+        </w:rPr>
+        <w:t>3:30 PM and</w:t>
+      </w:r>
+      <w:r>
+        <w:rPr>
+          <w:sz w:val="24"/>
+          <w:szCs w:val="24"/>
+        </w:rPr>
+        <w:t xml:space="preserve"> can go on as long as necessary.</w:t>
+      </w:r>
+    </w:p>
+    <w:p>
+      <w:pPr>
         <w:rPr>
           <w:i/>
           <w:color w:val="808080" w:themeColor="background1" w:themeShade="80"/>
           <w:sz w:val="24"/>
           <w:szCs w:val="24"/>
         </w:rPr>
-        <w:t>works together</w:t>
-      </w:r>
-      <w:r>
-        <w:rPr>
-          <w:i/>
-          <w:color w:val="808080" w:themeColor="background1" w:themeShade="80"/>
-          <w:sz w:val="24"/>
-          <w:szCs w:val="24"/>
-        </w:rPr>
-        <w:t xml:space="preserve"> and contributes equally? Are there certain aspects</w:t>
-      </w:r>
-      <w:r>
-        <w:rPr>
-          <w:i/>
-          <w:color w:val="808080" w:themeColor="background1" w:themeShade="80"/>
-          <w:sz w:val="24"/>
-          <w:szCs w:val="24"/>
-        </w:rPr>
-        <w:t xml:space="preserve"> of the project</w:t>
-      </w:r>
-      <w:r>
-        <w:rPr>
-          <w:i/>
-          <w:color w:val="808080" w:themeColor="background1" w:themeShade="80"/>
-          <w:sz w:val="24"/>
-          <w:szCs w:val="24"/>
-        </w:rPr>
-        <w:t xml:space="preserve"> that some teammates excel</w:t>
-      </w:r>
-      <w:r>
-        <w:rPr>
-          <w:i/>
-          <w:color w:val="808080" w:themeColor="background1" w:themeShade="80"/>
-          <w:sz w:val="24"/>
-          <w:szCs w:val="24"/>
-        </w:rPr>
-        <w:t xml:space="preserve"> at</w:t>
-      </w:r>
-      <w:r>
-        <w:rPr>
-          <w:i/>
-          <w:color w:val="808080" w:themeColor="background1" w:themeShade="80"/>
-          <w:sz w:val="24"/>
-          <w:szCs w:val="24"/>
-        </w:rPr>
-        <w:t>? Can tasks be sprea</w:t>
-      </w:r>
-      <w:r>
-        <w:rPr>
-          <w:i/>
-          <w:color w:val="808080" w:themeColor="background1" w:themeShade="80"/>
-          <w:sz w:val="24"/>
-          <w:szCs w:val="24"/>
-        </w:rPr>
-        <w:t xml:space="preserve">d among individuals to optimize progress toward </w:t>
-      </w:r>
-      <w:r>
-        <w:rPr>
-          <w:i/>
-          <w:color w:val="808080" w:themeColor="background1" w:themeShade="80"/>
-          <w:sz w:val="24"/>
-          <w:szCs w:val="24"/>
-        </w:rPr>
-        <w:t>the final pro</w:t>
-      </w:r>
-      <w:r>
-        <w:rPr>
-          <w:i/>
-          <w:color w:val="808080" w:themeColor="background1" w:themeShade="80"/>
-          <w:sz w:val="24"/>
-          <w:szCs w:val="24"/>
-        </w:rPr>
-        <w:t>duct</w:t>
-      </w:r>
-      <w:r>
-        <w:rPr>
-          <w:i/>
-          <w:color w:val="808080" w:themeColor="background1" w:themeShade="80"/>
-          <w:sz w:val="24"/>
-          <w:szCs w:val="24"/>
-        </w:rPr>
-        <w:t>?</w:t>
-      </w:r>
-    </w:p>
-    <w:p>
-      <w:pPr>
-        <w:rPr>
-          <w:sz w:val="24"/>
-          <w:szCs w:val="24"/>
-        </w:rPr>
-      </w:pPr>
-      <w:r>
-        <w:rPr>
-          <w:sz w:val="24"/>
-          <w:szCs w:val="24"/>
-        </w:rPr>
-        <w:t xml:space="preserve">We believe that every member of our team possesses individual skills that are good for this project. Gally has the ability to communicate with members from HP due to his connections so naturally he should be the one advising what the rest of the team should be doing. Additionally, he can also work on the FPGA image processing the most since his work at HP was most similar to the design done on the project currently. As computer engineers, </w:t>
-      </w:r>
-      <w:r>
-        <w:rPr>
-          <w:sz w:val="24"/>
-          <w:szCs w:val="24"/>
-        </w:rPr>
-        <w:t>Jason,</w:t>
-      </w:r>
-      <w:r>
-        <w:rPr>
-          <w:sz w:val="24"/>
-          <w:szCs w:val="24"/>
-        </w:rPr>
-        <w:t xml:space="preserve"> and Kevin both have skills in the coding/computing side of the project which would allow for them to </w:t>
-      </w:r>
-      <w:r>
-        <w:rPr>
-          <w:sz w:val="24"/>
-          <w:szCs w:val="24"/>
-        </w:rPr>
-        <w:t>work with the microcontroller chip and the server most efficiently. Since this part is the central part of the project which controls the flow of data, this task is very important. We also believe that we can all contribute to the power electronics part of the project which would allow for us to be</w:t>
-      </w:r>
-      <w:r>
-        <w:rPr>
-          <w:sz w:val="24"/>
-          <w:szCs w:val="24"/>
-        </w:rPr>
-        <w:t xml:space="preserve"> utilize it as a learning experience.  </w:t>
-      </w:r>
-    </w:p>
-    <w:p>
-      <w:pPr>
-        <w:rPr>
-          <w:i/>
-          <w:color w:val="808080" w:themeColor="background1" w:themeShade="80"/>
-          <w:sz w:val="24"/>
-          <w:szCs w:val="24"/>
-        </w:rPr>
       </w:pPr>
       <w:r>
         <w:rPr>
           <w:sz w:val="28"/>
           <w:szCs w:val="24"/>
         </w:rPr>
-        <w:t>Project</w:t>
-      </w:r>
+        <w:t xml:space="preserve">Agenda: </w:t>
+      </w:r>
+    </w:p>
+    <w:p>
+      <w:pPr>
+        <w:rPr>
+          <w:sz w:val="24"/>
+          <w:szCs w:val="24"/>
+        </w:rPr>
+      </w:pPr>
+      <w:r>
+        <w:rPr>
+          <w:sz w:val="24"/>
+          <w:szCs w:val="24"/>
+        </w:rPr>
+        <w:t xml:space="preserve">Gally has already set the agenda for the current week and the next week. At this </w:t>
+      </w:r>
+      <w:r>
+        <w:rPr>
+          <w:sz w:val="24"/>
+          <w:szCs w:val="24"/>
+        </w:rPr>
+        <w:t>time,</w:t>
+      </w:r>
+      <w:r>
+        <w:rPr>
+          <w:sz w:val="24"/>
+          <w:szCs w:val="24"/>
+        </w:rPr>
+        <w:t xml:space="preserve"> we are doing as much as we can before the parts come in, and when the parts come in</w:t>
+      </w:r>
+      <w:r>
+        <w:rPr>
+          <w:sz w:val="24"/>
+          <w:szCs w:val="24"/>
+        </w:rPr>
+        <w:t>,</w:t>
+      </w:r>
+      <w:r>
+        <w:rPr>
+          <w:sz w:val="24"/>
+          <w:szCs w:val="24"/>
+        </w:rPr>
+        <w:t xml:space="preserve"> we will immediately begin testing. The group has collectively agreed to a majority democratic decision process. Jason will be appointed to keep the records for the group </w:t>
+      </w:r>
+      <w:proofErr w:type="gramStart"/>
+      <w:r>
+        <w:rPr>
+          <w:sz w:val="24"/>
+          <w:szCs w:val="24"/>
+        </w:rPr>
+        <w:t>in order to</w:t>
+      </w:r>
+      <w:proofErr w:type="gramEnd"/>
+      <w:r>
+        <w:rPr>
+          <w:sz w:val="24"/>
+          <w:szCs w:val="24"/>
+        </w:rPr>
+        <w:t xml:space="preserve"> keep the balance of power equal all three members. </w:t>
+      </w:r>
+    </w:p>
+    <w:p/>
+    <w:p>
+      <w:pPr>
+        <w:rPr>
+          <w:color w:val="808080" w:themeColor="background1" w:themeShade="80"/>
+          <w:sz w:val="24"/>
+          <w:szCs w:val="24"/>
+        </w:rPr>
+      </w:pPr>
       <w:r>
         <w:rPr>
           <w:sz w:val="28"/>
           <w:szCs w:val="24"/>
         </w:rPr>
-        <w:t xml:space="preserve"> Meeting Time(s):</w:t>
+        <w:t xml:space="preserve">Process </w:t>
       </w:r>
       <w:r>
         <w:rPr>
           <w:sz w:val="28"/>
           <w:szCs w:val="24"/>
         </w:rPr>
+        <w:t xml:space="preserve">and penalties </w:t>
+      </w:r>
+      <w:r>
+        <w:rPr>
+          <w:sz w:val="28"/>
+          <w:szCs w:val="24"/>
+        </w:rPr>
+        <w:t>for dealing with team issues:</w:t>
+      </w:r>
+      <w:r>
+        <w:rPr>
+          <w:sz w:val="28"/>
+          <w:szCs w:val="24"/>
+        </w:rPr>
         <w:t xml:space="preserve"> </w:t>
-      </w:r>
-      <w:r>
-        <w:rPr>
-          <w:i/>
-          <w:color w:val="808080" w:themeColor="background1" w:themeShade="80"/>
-          <w:sz w:val="24"/>
-          <w:szCs w:val="24"/>
-        </w:rPr>
-        <w:t>The team will meet</w:t>
-      </w:r>
-      <w:r>
-        <w:rPr>
-          <w:i/>
-          <w:color w:val="808080" w:themeColor="background1" w:themeShade="80"/>
-          <w:sz w:val="24"/>
-          <w:szCs w:val="24"/>
-        </w:rPr>
-        <w:t xml:space="preserve"> </w:t>
-      </w:r>
-      <w:r>
-        <w:rPr>
-          <w:i/>
-          <w:color w:val="808080" w:themeColor="background1" w:themeShade="80"/>
-          <w:sz w:val="24"/>
-          <w:szCs w:val="24"/>
-        </w:rPr>
-        <w:t>at</w:t>
-      </w:r>
-      <w:r>
-        <w:rPr>
-          <w:i/>
-          <w:color w:val="808080" w:themeColor="background1" w:themeShade="80"/>
-          <w:sz w:val="24"/>
-          <w:szCs w:val="24"/>
-        </w:rPr>
-        <w:t xml:space="preserve"> the </w:t>
-      </w:r>
-      <w:r>
-        <w:rPr>
-          <w:i/>
-          <w:color w:val="808080" w:themeColor="background1" w:themeShade="80"/>
-          <w:sz w:val="24"/>
-          <w:szCs w:val="24"/>
-        </w:rPr>
-        <w:t>scheduled</w:t>
-      </w:r>
-      <w:r>
-        <w:rPr>
-          <w:i/>
-          <w:color w:val="808080" w:themeColor="background1" w:themeShade="80"/>
-          <w:sz w:val="24"/>
-          <w:szCs w:val="24"/>
-        </w:rPr>
-        <w:t xml:space="preserve"> team meeting with TA </w:t>
-      </w:r>
-      <w:r>
-        <w:rPr>
-          <w:i/>
-          <w:color w:val="808080" w:themeColor="background1" w:themeShade="80"/>
-          <w:sz w:val="24"/>
-          <w:szCs w:val="24"/>
-        </w:rPr>
-        <w:t>each week.</w:t>
-      </w:r>
-      <w:r>
-        <w:rPr>
-          <w:i/>
-          <w:color w:val="808080" w:themeColor="background1" w:themeShade="80"/>
-          <w:sz w:val="24"/>
-          <w:szCs w:val="24"/>
-        </w:rPr>
-        <w:t xml:space="preserve"> Can you also preset an ideal time for </w:t>
-      </w:r>
-      <w:r>
-        <w:rPr>
-          <w:i/>
-          <w:color w:val="808080" w:themeColor="background1" w:themeShade="80"/>
-          <w:sz w:val="24"/>
-          <w:szCs w:val="24"/>
-        </w:rPr>
-        <w:t xml:space="preserve">team </w:t>
-      </w:r>
-      <w:r>
-        <w:rPr>
-          <w:i/>
-          <w:color w:val="808080" w:themeColor="background1" w:themeShade="80"/>
-          <w:sz w:val="24"/>
-          <w:szCs w:val="24"/>
-        </w:rPr>
-        <w:t>meeting</w:t>
-      </w:r>
-      <w:r>
-        <w:rPr>
-          <w:i/>
-          <w:color w:val="808080" w:themeColor="background1" w:themeShade="80"/>
-          <w:sz w:val="24"/>
-          <w:szCs w:val="24"/>
-        </w:rPr>
-        <w:t>s</w:t>
-      </w:r>
-      <w:r>
-        <w:rPr>
-          <w:i/>
-          <w:color w:val="808080" w:themeColor="background1" w:themeShade="80"/>
-          <w:sz w:val="24"/>
-          <w:szCs w:val="24"/>
-        </w:rPr>
-        <w:t xml:space="preserve"> </w:t>
-      </w:r>
-      <w:r>
-        <w:rPr>
-          <w:i/>
-          <w:color w:val="808080" w:themeColor="background1" w:themeShade="80"/>
-          <w:sz w:val="24"/>
-          <w:szCs w:val="24"/>
-        </w:rPr>
-        <w:t xml:space="preserve">in the lab (your team may need to sign up for lab bench access)?  Is </w:t>
-      </w:r>
-      <w:r>
-        <w:rPr>
-          <w:i/>
-          <w:color w:val="808080" w:themeColor="background1" w:themeShade="80"/>
-          <w:sz w:val="24"/>
-          <w:szCs w:val="24"/>
-        </w:rPr>
-        <w:t>your team interested in meeting to work on other aspects of the course together</w:t>
-      </w:r>
-      <w:r>
-        <w:rPr>
-          <w:i/>
-          <w:color w:val="808080" w:themeColor="background1" w:themeShade="80"/>
-          <w:sz w:val="24"/>
-          <w:szCs w:val="24"/>
-        </w:rPr>
-        <w:t xml:space="preserve"> such as project research</w:t>
-      </w:r>
-      <w:r>
-        <w:rPr>
-          <w:i/>
-          <w:color w:val="808080" w:themeColor="background1" w:themeShade="80"/>
-          <w:sz w:val="24"/>
-          <w:szCs w:val="24"/>
-        </w:rPr>
-        <w:t>?</w:t>
-      </w:r>
-    </w:p>
-    <w:p>
-      <w:pPr>
-        <w:rPr>
-          <w:sz w:val="24"/>
-          <w:szCs w:val="24"/>
-        </w:rPr>
-      </w:pPr>
-      <w:r>
-        <w:rPr>
-          <w:sz w:val="24"/>
-          <w:szCs w:val="24"/>
-        </w:rPr>
-        <w:t xml:space="preserve">Each of the meeting times with our team’s TA are scheduled weekly on Tuesday at 4:20-4:40 PM. In addition, a time we have agreed on outside of this is on Thursdays at </w:t>
-      </w:r>
-      <w:r>
-        <w:rPr>
-          <w:sz w:val="24"/>
-          <w:szCs w:val="24"/>
-        </w:rPr>
-        <w:t>3:30 PM and</w:t>
-      </w:r>
-      <w:r>
-        <w:rPr>
-          <w:sz w:val="24"/>
-          <w:szCs w:val="24"/>
-        </w:rPr>
-        <w:t xml:space="preserve"> can go on as long as necessary.</w:t>
-      </w:r>
-    </w:p>
-    <w:p>
-      <w:pPr>
-        <w:rPr>
-          <w:i/>
-          <w:color w:val="808080" w:themeColor="background1" w:themeShade="80"/>
-          <w:sz w:val="24"/>
-          <w:szCs w:val="24"/>
-        </w:rPr>
-      </w:pPr>
-      <w:r>
-        <w:rPr>
-          <w:sz w:val="28"/>
-          <w:szCs w:val="24"/>
-        </w:rPr>
-        <w:t xml:space="preserve">Agenda: </w:t>
-      </w:r>
-      <w:r>
-        <w:rPr>
-          <w:i/>
-          <w:color w:val="808080" w:themeColor="background1" w:themeShade="80"/>
-          <w:sz w:val="24"/>
-          <w:szCs w:val="24"/>
-        </w:rPr>
-        <w:t>Who</w:t>
-      </w:r>
-      <w:r>
-        <w:rPr>
-          <w:i/>
-          <w:color w:val="808080" w:themeColor="background1" w:themeShade="80"/>
-          <w:sz w:val="24"/>
-          <w:szCs w:val="24"/>
-        </w:rPr>
-        <w:t xml:space="preserve"> will set the agenda?  Beyond the weekly meetings with the TA, what will the</w:t>
-      </w:r>
-      <w:r>
-        <w:rPr>
-          <w:i/>
-          <w:color w:val="808080" w:themeColor="background1" w:themeShade="80"/>
-          <w:sz w:val="24"/>
-          <w:szCs w:val="24"/>
-        </w:rPr>
-        <w:t xml:space="preserve"> team</w:t>
-      </w:r>
-      <w:r>
-        <w:rPr>
-          <w:i/>
-          <w:color w:val="808080" w:themeColor="background1" w:themeShade="80"/>
-          <w:sz w:val="24"/>
-          <w:szCs w:val="24"/>
-        </w:rPr>
-        <w:t xml:space="preserve"> do to ensure that it</w:t>
-      </w:r>
-      <w:r>
-        <w:rPr>
-          <w:i/>
-          <w:color w:val="808080" w:themeColor="background1" w:themeShade="80"/>
-          <w:sz w:val="24"/>
-          <w:szCs w:val="24"/>
-        </w:rPr>
-        <w:t xml:space="preserve"> stays on track during the </w:t>
-      </w:r>
-      <w:r>
-        <w:rPr>
-          <w:i/>
-          <w:color w:val="808080" w:themeColor="background1" w:themeShade="80"/>
-          <w:sz w:val="24"/>
-          <w:szCs w:val="24"/>
-        </w:rPr>
-        <w:t>semester</w:t>
-      </w:r>
-      <w:r>
-        <w:rPr>
-          <w:i/>
-          <w:color w:val="808080" w:themeColor="background1" w:themeShade="80"/>
-          <w:sz w:val="24"/>
-          <w:szCs w:val="24"/>
-        </w:rPr>
-        <w:t>? When a decision needs to be made, will it be approved</w:t>
-      </w:r>
-      <w:r>
-        <w:rPr>
-          <w:i/>
-          <w:color w:val="808080" w:themeColor="background1" w:themeShade="80"/>
-          <w:sz w:val="24"/>
-          <w:szCs w:val="24"/>
-        </w:rPr>
-        <w:t xml:space="preserve"> by consensus or majority vote</w:t>
-      </w:r>
-      <w:r>
-        <w:rPr>
-          <w:i/>
-          <w:color w:val="808080" w:themeColor="background1" w:themeShade="80"/>
-          <w:sz w:val="24"/>
-          <w:szCs w:val="24"/>
-        </w:rPr>
-        <w:t xml:space="preserve">? </w:t>
-      </w:r>
-      <w:r>
-        <w:rPr>
-          <w:i/>
-          <w:color w:val="808080" w:themeColor="background1" w:themeShade="80"/>
-          <w:sz w:val="24"/>
-          <w:szCs w:val="24"/>
-        </w:rPr>
-        <w:t xml:space="preserve"> </w:t>
-      </w:r>
-      <w:r>
-        <w:rPr>
-          <w:i/>
-          <w:color w:val="808080" w:themeColor="background1" w:themeShade="80"/>
-          <w:sz w:val="24"/>
-          <w:szCs w:val="24"/>
-        </w:rPr>
-        <w:t>Will a team member</w:t>
-      </w:r>
-      <w:r>
-        <w:rPr>
-          <w:i/>
-          <w:color w:val="808080" w:themeColor="background1" w:themeShade="80"/>
-          <w:sz w:val="24"/>
-          <w:szCs w:val="24"/>
-        </w:rPr>
-        <w:t xml:space="preserve"> be appointed to keep records?</w:t>
-      </w:r>
-    </w:p>
-    <w:p>
-      <w:pPr>
-        <w:rPr>
-          <w:sz w:val="24"/>
-          <w:szCs w:val="24"/>
-        </w:rPr>
-      </w:pPr>
-      <w:r>
-        <w:rPr>
-          <w:sz w:val="24"/>
-          <w:szCs w:val="24"/>
-        </w:rPr>
-        <w:t xml:space="preserve">Gally has already set the agenda for the current week and the next week. At this </w:t>
-      </w:r>
-      <w:r>
-        <w:rPr>
-          <w:sz w:val="24"/>
-          <w:szCs w:val="24"/>
-        </w:rPr>
-        <w:t>time,</w:t>
-      </w:r>
-      <w:r>
-        <w:rPr>
-          <w:sz w:val="24"/>
-          <w:szCs w:val="24"/>
-        </w:rPr>
-        <w:t xml:space="preserve"> we are doing as much as we can before the parts come in, and when the parts come in</w:t>
-      </w:r>
-      <w:r>
-        <w:rPr>
-          <w:sz w:val="24"/>
-          <w:szCs w:val="24"/>
-        </w:rPr>
-        <w:t>,</w:t>
-      </w:r>
-      <w:r>
-        <w:rPr>
-          <w:sz w:val="24"/>
-          <w:szCs w:val="24"/>
-        </w:rPr>
-        <w:t xml:space="preserve"> we will immediately begin testing. The group has collectively agreed to a majority democratic decision process. Jason will be appointed to keep the records for the group in order to keep the balance of power equal all three members. </w:t>
-      </w:r>
-    </w:p>
-    <w:p/>
-    <w:p/>
-    <w:p/>
-    <w:p/>
-    <w:p/>
-    <w:p/>
-    <w:p>
-      <w:pPr>
-        <w:rPr>
-          <w:color w:val="808080" w:themeColor="background1" w:themeShade="80"/>
-          <w:sz w:val="24"/>
-          <w:szCs w:val="24"/>
-        </w:rPr>
-      </w:pPr>
-      <w:r>
-        <w:rPr>
-          <w:sz w:val="28"/>
-          <w:szCs w:val="24"/>
-        </w:rPr>
-        <w:lastRenderedPageBreak/>
-        <w:t xml:space="preserve">Process </w:t>
-      </w:r>
-      <w:r>
-        <w:rPr>
-          <w:sz w:val="28"/>
-          <w:szCs w:val="24"/>
-        </w:rPr>
-        <w:t xml:space="preserve">and penalties </w:t>
-      </w:r>
-      <w:r>
-        <w:rPr>
-          <w:sz w:val="28"/>
-          <w:szCs w:val="24"/>
-        </w:rPr>
-        <w:t>for dealing with team issues:</w:t>
-      </w:r>
-      <w:r>
-        <w:rPr>
-          <w:sz w:val="28"/>
-          <w:szCs w:val="24"/>
-        </w:rPr>
-        <w:t xml:space="preserve"> </w:t>
-      </w:r>
-      <w:r>
-        <w:rPr>
-          <w:color w:val="808080" w:themeColor="background1" w:themeShade="80"/>
-          <w:sz w:val="24"/>
-          <w:szCs w:val="24"/>
-        </w:rPr>
-        <w:t xml:space="preserve">What happens when ground rules are broken? Who intervenes? What happens if the situation escalates? </w:t>
-      </w:r>
-      <w:r>
-        <w:rPr>
-          <w:color w:val="808080" w:themeColor="background1" w:themeShade="80"/>
-          <w:sz w:val="24"/>
-          <w:szCs w:val="24"/>
-        </w:rPr>
-        <w:t>Always remember not to jump to judgement. Give group members the benefit of the doubt and the opportunity to explain themselves when something first goes wrong.</w:t>
-      </w:r>
-      <w:r>
-        <w:rPr>
-          <w:color w:val="808080" w:themeColor="background1" w:themeShade="80"/>
-          <w:sz w:val="24"/>
-          <w:szCs w:val="24"/>
-        </w:rPr>
-        <w:t xml:space="preserve"> </w:t>
-      </w:r>
-      <w:r>
-        <w:rPr>
-          <w:color w:val="808080" w:themeColor="background1" w:themeShade="80"/>
-          <w:sz w:val="24"/>
-          <w:szCs w:val="24"/>
-        </w:rPr>
-        <w:t xml:space="preserve">  TAs and instructors are</w:t>
-      </w:r>
-      <w:r>
-        <w:rPr>
-          <w:color w:val="808080" w:themeColor="background1" w:themeShade="80"/>
-          <w:sz w:val="24"/>
-          <w:szCs w:val="24"/>
-        </w:rPr>
-        <w:t xml:space="preserve"> available to help resolve issu</w:t>
-      </w:r>
-      <w:r>
-        <w:rPr>
-          <w:color w:val="808080" w:themeColor="background1" w:themeShade="80"/>
-          <w:sz w:val="24"/>
-          <w:szCs w:val="24"/>
-        </w:rPr>
-        <w:t>es.</w:t>
       </w:r>
     </w:p>
     <w:p>
@@ -2065,16 +1602,9 @@
     <w:p>
       <w:pPr>
         <w:rPr>
-          <w:sz w:val="24"/>
-          <w:szCs w:val="24"/>
-        </w:rPr>
-      </w:pPr>
-    </w:p>
-    <w:p>
-      <w:pPr>
-        <w:rPr>
-          <w:sz w:val="24"/>
-          <w:szCs w:val="24"/>
+          <w:i/>
+          <w:iCs/>
+          <w:color w:val="808080" w:themeColor="background1" w:themeShade="80"/>
         </w:rPr>
       </w:pPr>
     </w:p>
@@ -2099,6 +1629,7 @@
           <w:sz w:val="28"/>
           <w:szCs w:val="24"/>
         </w:rPr>
+        <w:lastRenderedPageBreak/>
         <w:t>End-of-term agreement on using final peer assessment for grade adjustment:</w:t>
       </w:r>
       <w:r>
@@ -2108,126 +1639,6 @@
         </w:rPr>
         <w:t xml:space="preserve"> </w:t>
       </w:r>
-      <w:r>
-        <w:rPr>
-          <w:color w:val="808080" w:themeColor="background1" w:themeShade="80"/>
-          <w:sz w:val="24"/>
-          <w:szCs w:val="24"/>
-        </w:rPr>
-        <w:t xml:space="preserve">Do you </w:t>
-      </w:r>
-      <w:r>
-        <w:rPr>
-          <w:color w:val="808080" w:themeColor="background1" w:themeShade="80"/>
-          <w:sz w:val="24"/>
-          <w:szCs w:val="24"/>
-        </w:rPr>
-        <w:t>believe</w:t>
-      </w:r>
-      <w:r>
-        <w:rPr>
-          <w:color w:val="808080" w:themeColor="background1" w:themeShade="80"/>
-          <w:sz w:val="24"/>
-          <w:szCs w:val="24"/>
-        </w:rPr>
-        <w:t xml:space="preserve"> that this contract should hold your team accountable to its contents</w:t>
-      </w:r>
-      <w:r>
-        <w:rPr>
-          <w:color w:val="808080" w:themeColor="background1" w:themeShade="80"/>
-          <w:sz w:val="24"/>
-          <w:szCs w:val="24"/>
-        </w:rPr>
-        <w:t xml:space="preserve"> or that it may hold little value</w:t>
-      </w:r>
-      <w:r>
-        <w:rPr>
-          <w:color w:val="808080" w:themeColor="background1" w:themeShade="80"/>
-          <w:sz w:val="24"/>
-          <w:szCs w:val="24"/>
-        </w:rPr>
-        <w:t>? There will be two formal peer assessments this semester. The first is used only to provide honest, constructive feedback to each team membe</w:t>
-      </w:r>
-      <w:r>
-        <w:rPr>
-          <w:color w:val="808080" w:themeColor="background1" w:themeShade="80"/>
-          <w:sz w:val="24"/>
-          <w:szCs w:val="24"/>
-        </w:rPr>
-        <w:t xml:space="preserve">r. The </w:t>
-      </w:r>
-      <w:r>
-        <w:rPr>
-          <w:color w:val="808080" w:themeColor="background1" w:themeShade="80"/>
-          <w:sz w:val="24"/>
-          <w:szCs w:val="24"/>
-        </w:rPr>
-        <w:t>second</w:t>
-      </w:r>
-      <w:r>
-        <w:rPr>
-          <w:color w:val="808080" w:themeColor="background1" w:themeShade="80"/>
-          <w:sz w:val="24"/>
-          <w:szCs w:val="24"/>
-        </w:rPr>
-        <w:t xml:space="preserve"> peer </w:t>
-      </w:r>
-      <w:r>
-        <w:rPr>
-          <w:color w:val="808080" w:themeColor="background1" w:themeShade="80"/>
-          <w:sz w:val="24"/>
-          <w:szCs w:val="24"/>
-        </w:rPr>
-        <w:t xml:space="preserve">assessment affects </w:t>
-      </w:r>
-      <w:r>
-        <w:rPr>
-          <w:color w:val="808080" w:themeColor="background1" w:themeShade="80"/>
-          <w:sz w:val="24"/>
-          <w:szCs w:val="24"/>
-        </w:rPr>
-        <w:t>a teammate’s grade.</w:t>
-      </w:r>
-      <w:r>
-        <w:rPr>
-          <w:color w:val="808080" w:themeColor="background1" w:themeShade="80"/>
-          <w:sz w:val="24"/>
-          <w:szCs w:val="24"/>
-        </w:rPr>
-        <w:t xml:space="preserve">  </w:t>
-      </w:r>
-      <w:r>
-        <w:rPr>
-          <w:color w:val="808080" w:themeColor="background1" w:themeShade="80"/>
-          <w:sz w:val="24"/>
-          <w:szCs w:val="24"/>
-        </w:rPr>
-        <w:t xml:space="preserve">  </w:t>
-      </w:r>
-      <w:r>
-        <w:rPr>
-          <w:color w:val="808080" w:themeColor="background1" w:themeShade="80"/>
-          <w:sz w:val="24"/>
-          <w:szCs w:val="24"/>
-        </w:rPr>
-        <w:t xml:space="preserve">Without accountability, many promises go </w:t>
-      </w:r>
-      <w:r>
-        <w:rPr>
-          <w:color w:val="808080" w:themeColor="background1" w:themeShade="80"/>
-          <w:sz w:val="24"/>
-          <w:szCs w:val="24"/>
-        </w:rPr>
-        <w:t>by the wayside</w:t>
-      </w:r>
-      <w:r>
-        <w:rPr>
-          <w:color w:val="808080" w:themeColor="background1" w:themeShade="80"/>
-          <w:sz w:val="24"/>
-          <w:szCs w:val="24"/>
-        </w:rPr>
-        <w:t>.</w:t>
-      </w:r>
     </w:p>
     <w:p>
       <w:pPr>
@@ -2264,59 +1675,6 @@
         </w:rPr>
         <w:t xml:space="preserve">each member delivers on what is expected, then each member will receive a good peer evaluation. </w:t>
       </w:r>
-    </w:p>
-    <w:p>
-      <w:pPr>
-        <w:rPr>
-          <w:color w:val="808080" w:themeColor="background1" w:themeShade="80"/>
-        </w:rPr>
-      </w:pPr>
-    </w:p>
-    <w:p>
-      <w:pPr>
-        <w:rPr>
-          <w:color w:val="808080" w:themeColor="background1" w:themeShade="80"/>
-        </w:rPr>
-      </w:pPr>
-    </w:p>
-    <w:p>
-      <w:pPr>
-        <w:rPr>
-          <w:color w:val="808080" w:themeColor="background1" w:themeShade="80"/>
-        </w:rPr>
-      </w:pPr>
-    </w:p>
-    <w:p>
-      <w:pPr>
-        <w:rPr>
-          <w:sz w:val="24"/>
-          <w:szCs w:val="24"/>
-        </w:rPr>
-      </w:pPr>
-    </w:p>
-    <w:p>
-      <w:pPr>
-        <w:rPr>
-          <w:sz w:val="24"/>
-          <w:szCs w:val="24"/>
-        </w:rPr>
-      </w:pPr>
-    </w:p>
-    <w:p>
-      <w:pPr>
-        <w:rPr>
-          <w:sz w:val="24"/>
-          <w:szCs w:val="24"/>
-        </w:rPr>
-      </w:pPr>
-    </w:p>
-    <w:p>
-      <w:pPr>
-        <w:rPr>
-          <w:sz w:val="24"/>
-          <w:szCs w:val="24"/>
-        </w:rPr>
-      </w:pPr>
     </w:p>
     <w:p>
       <w:pPr>

</xml_diff>